<commit_message>
SRS-V3: Adds prject road map and team challenges
</commit_message>
<xml_diff>
--- a/Docs/SRS_ScrumManager_V3.docx
+++ b/Docs/SRS_ScrumManager_V3.docx
@@ -9,6 +9,8 @@
           <w:sz w:val="44"/>
         </w:rPr>
       </w:pPr>
+      <w:bookmarkStart w:id="0" w:name="_GoBack"/>
+      <w:bookmarkEnd w:id="0"/>
       <w:r>
         <w:rPr>
           <w:noProof/>
@@ -447,14 +449,13 @@
               <w:r>
                 <w:fldChar w:fldCharType="separate"/>
               </w:r>
-              <w:hyperlink w:anchor="_Toc505015901" w:history="1">
+              <w:hyperlink w:anchor="_Toc505507235" w:history="1">
                 <w:r>
                   <w:rPr>
                     <w:rStyle w:val="Hyperlink"/>
-                    <w:rFonts w:cstheme="minorHAnsi"/>
-                    <w:noProof/>
-                  </w:rPr>
-                  <w:t>1 INTRODUCTION</w:t>
+                    <w:noProof/>
+                  </w:rPr>
+                  <w:t>Table of Figures</w:t>
                 </w:r>
                 <w:r>
                   <w:rPr>
@@ -475,271 +476,7 @@
                     <w:noProof/>
                     <w:webHidden/>
                   </w:rPr>
-                  <w:instrText xml:space="preserve"> PAGEREF _Toc505015901 \h </w:instrText>
-                </w:r>
-                <w:r>
-                  <w:rPr>
-                    <w:noProof/>
-                    <w:webHidden/>
-                  </w:rPr>
-                </w:r>
-                <w:r>
-                  <w:rPr>
-                    <w:noProof/>
-                    <w:webHidden/>
-                  </w:rPr>
-                  <w:fldChar w:fldCharType="separate"/>
-                </w:r>
-                <w:r>
-                  <w:rPr>
-                    <w:noProof/>
-                    <w:webHidden/>
-                  </w:rPr>
-                  <w:t>3</w:t>
-                </w:r>
-                <w:r>
-                  <w:rPr>
-                    <w:noProof/>
-                    <w:webHidden/>
-                  </w:rPr>
-                  <w:fldChar w:fldCharType="end"/>
-                </w:r>
-              </w:hyperlink>
-            </w:p>
-            <w:p>
-              <w:pPr>
-                <w:pStyle w:val="TOC3"/>
-                <w:rPr>
-                  <w:rFonts w:eastAsiaTheme="minorEastAsia"/>
-                  <w:noProof/>
-                </w:rPr>
-              </w:pPr>
-              <w:hyperlink w:anchor="_Toc505015902" w:history="1">
-                <w:r>
-                  <w:rPr>
-                    <w:rStyle w:val="Hyperlink"/>
-                    <w:noProof/>
-                  </w:rPr>
-                  <w:t>1.1 Purpose</w:t>
-                </w:r>
-                <w:r>
-                  <w:rPr>
-                    <w:noProof/>
-                    <w:webHidden/>
-                  </w:rPr>
-                  <w:tab/>
-                </w:r>
-                <w:r>
-                  <w:rPr>
-                    <w:noProof/>
-                    <w:webHidden/>
-                  </w:rPr>
-                  <w:fldChar w:fldCharType="begin"/>
-                </w:r>
-                <w:r>
-                  <w:rPr>
-                    <w:noProof/>
-                    <w:webHidden/>
-                  </w:rPr>
-                  <w:instrText xml:space="preserve"> PAGEREF _Toc505015902 \h </w:instrText>
-                </w:r>
-                <w:r>
-                  <w:rPr>
-                    <w:noProof/>
-                    <w:webHidden/>
-                  </w:rPr>
-                </w:r>
-                <w:r>
-                  <w:rPr>
-                    <w:noProof/>
-                    <w:webHidden/>
-                  </w:rPr>
-                  <w:fldChar w:fldCharType="separate"/>
-                </w:r>
-                <w:r>
-                  <w:rPr>
-                    <w:noProof/>
-                    <w:webHidden/>
-                  </w:rPr>
-                  <w:t>3</w:t>
-                </w:r>
-                <w:r>
-                  <w:rPr>
-                    <w:noProof/>
-                    <w:webHidden/>
-                  </w:rPr>
-                  <w:fldChar w:fldCharType="end"/>
-                </w:r>
-              </w:hyperlink>
-            </w:p>
-            <w:p>
-              <w:pPr>
-                <w:pStyle w:val="TOC3"/>
-                <w:rPr>
-                  <w:rFonts w:eastAsiaTheme="minorEastAsia"/>
-                  <w:noProof/>
-                </w:rPr>
-              </w:pPr>
-              <w:hyperlink w:anchor="_Toc505015903" w:history="1">
-                <w:r>
-                  <w:rPr>
-                    <w:rStyle w:val="Hyperlink"/>
-                    <w:noProof/>
-                  </w:rPr>
-                  <w:t>1.2 Project Summary</w:t>
-                </w:r>
-                <w:r>
-                  <w:rPr>
-                    <w:noProof/>
-                    <w:webHidden/>
-                  </w:rPr>
-                  <w:tab/>
-                </w:r>
-                <w:r>
-                  <w:rPr>
-                    <w:noProof/>
-                    <w:webHidden/>
-                  </w:rPr>
-                  <w:fldChar w:fldCharType="begin"/>
-                </w:r>
-                <w:r>
-                  <w:rPr>
-                    <w:noProof/>
-                    <w:webHidden/>
-                  </w:rPr>
-                  <w:instrText xml:space="preserve"> PAGEREF _Toc505015903 \h </w:instrText>
-                </w:r>
-                <w:r>
-                  <w:rPr>
-                    <w:noProof/>
-                    <w:webHidden/>
-                  </w:rPr>
-                </w:r>
-                <w:r>
-                  <w:rPr>
-                    <w:noProof/>
-                    <w:webHidden/>
-                  </w:rPr>
-                  <w:fldChar w:fldCharType="separate"/>
-                </w:r>
-                <w:r>
-                  <w:rPr>
-                    <w:noProof/>
-                    <w:webHidden/>
-                  </w:rPr>
-                  <w:t>3</w:t>
-                </w:r>
-                <w:r>
-                  <w:rPr>
-                    <w:noProof/>
-                    <w:webHidden/>
-                  </w:rPr>
-                  <w:fldChar w:fldCharType="end"/>
-                </w:r>
-              </w:hyperlink>
-            </w:p>
-            <w:p>
-              <w:pPr>
-                <w:pStyle w:val="TOC3"/>
-                <w:rPr>
-                  <w:rFonts w:eastAsiaTheme="minorEastAsia"/>
-                  <w:noProof/>
-                </w:rPr>
-              </w:pPr>
-              <w:hyperlink w:anchor="_Toc505015904" w:history="1">
-                <w:r>
-                  <w:rPr>
-                    <w:rStyle w:val="Hyperlink"/>
-                    <w:noProof/>
-                  </w:rPr>
-                  <w:t>1.3 Target Platform(s) / Operating System(s) Supported</w:t>
-                </w:r>
-                <w:r>
-                  <w:rPr>
-                    <w:noProof/>
-                    <w:webHidden/>
-                  </w:rPr>
-                  <w:tab/>
-                </w:r>
-                <w:r>
-                  <w:rPr>
-                    <w:noProof/>
-                    <w:webHidden/>
-                  </w:rPr>
-                  <w:fldChar w:fldCharType="begin"/>
-                </w:r>
-                <w:r>
-                  <w:rPr>
-                    <w:noProof/>
-                    <w:webHidden/>
-                  </w:rPr>
-                  <w:instrText xml:space="preserve"> PAGEREF _Toc505015904 \h </w:instrText>
-                </w:r>
-                <w:r>
-                  <w:rPr>
-                    <w:noProof/>
-                    <w:webHidden/>
-                  </w:rPr>
-                </w:r>
-                <w:r>
-                  <w:rPr>
-                    <w:noProof/>
-                    <w:webHidden/>
-                  </w:rPr>
-                  <w:fldChar w:fldCharType="separate"/>
-                </w:r>
-                <w:r>
-                  <w:rPr>
-                    <w:noProof/>
-                    <w:webHidden/>
-                  </w:rPr>
-                  <w:t>3</w:t>
-                </w:r>
-                <w:r>
-                  <w:rPr>
-                    <w:noProof/>
-                    <w:webHidden/>
-                  </w:rPr>
-                  <w:fldChar w:fldCharType="end"/>
-                </w:r>
-              </w:hyperlink>
-            </w:p>
-            <w:p>
-              <w:pPr>
-                <w:pStyle w:val="TOC3"/>
-                <w:rPr>
-                  <w:rFonts w:eastAsiaTheme="minorEastAsia"/>
-                  <w:noProof/>
-                </w:rPr>
-              </w:pPr>
-              <w:hyperlink w:anchor="_Toc505015905" w:history="1">
-                <w:r>
-                  <w:rPr>
-                    <w:rStyle w:val="Hyperlink"/>
-                    <w:noProof/>
-                  </w:rPr>
-                  <w:t>1.4 Tools/APIs/Development Environment/Programming Languages</w:t>
-                </w:r>
-                <w:r>
-                  <w:rPr>
-                    <w:noProof/>
-                    <w:webHidden/>
-                  </w:rPr>
-                  <w:tab/>
-                </w:r>
-                <w:r>
-                  <w:rPr>
-                    <w:noProof/>
-                    <w:webHidden/>
-                  </w:rPr>
-                  <w:fldChar w:fldCharType="begin"/>
-                </w:r>
-                <w:r>
-                  <w:rPr>
-                    <w:noProof/>
-                    <w:webHidden/>
-                  </w:rPr>
-                  <w:instrText xml:space="preserve"> PAGEREF _Toc505015905 \h </w:instrText>
+                  <w:instrText xml:space="preserve"> PAGEREF _Toc505507235 \h </w:instrText>
                 </w:r>
                 <w:r>
                   <w:rPr>
@@ -781,14 +518,14 @@
                   <w:noProof/>
                 </w:rPr>
               </w:pPr>
-              <w:hyperlink w:anchor="_Toc505015906" w:history="1">
+              <w:hyperlink w:anchor="_Toc505507236" w:history="1">
                 <w:r>
                   <w:rPr>
                     <w:rStyle w:val="Hyperlink"/>
                     <w:rFonts w:cstheme="minorHAnsi"/>
                     <w:noProof/>
                   </w:rPr>
-                  <w:t>2 SYSTEM DESCRIPTION</w:t>
+                  <w:t>1 INTRODUCTION</w:t>
                 </w:r>
                 <w:r>
                   <w:rPr>
@@ -809,7 +546,7 @@
                     <w:noProof/>
                     <w:webHidden/>
                   </w:rPr>
-                  <w:instrText xml:space="preserve"> PAGEREF _Toc505015906 \h </w:instrText>
+                  <w:instrText xml:space="preserve"> PAGEREF _Toc505507236 \h </w:instrText>
                 </w:r>
                 <w:r>
                   <w:rPr>
@@ -829,7 +566,7 @@
                     <w:noProof/>
                     <w:webHidden/>
                   </w:rPr>
-                  <w:t>3</w:t>
+                  <w:t>4</w:t>
                 </w:r>
                 <w:r>
                   <w:rPr>
@@ -848,13 +585,13 @@
                   <w:noProof/>
                 </w:rPr>
               </w:pPr>
-              <w:hyperlink w:anchor="_Toc505015907" w:history="1">
+              <w:hyperlink w:anchor="_Toc505507237" w:history="1">
                 <w:r>
                   <w:rPr>
                     <w:rStyle w:val="Hyperlink"/>
                     <w:noProof/>
                   </w:rPr>
-                  <w:t>2.1.1 Application Modes</w:t>
+                  <w:t>1.1 Purpose</w:t>
                 </w:r>
                 <w:r>
                   <w:rPr>
@@ -875,7 +612,7 @@
                     <w:noProof/>
                     <w:webHidden/>
                   </w:rPr>
-                  <w:instrText xml:space="preserve"> PAGEREF _Toc505015907 \h </w:instrText>
+                  <w:instrText xml:space="preserve"> PAGEREF _Toc505507237 \h </w:instrText>
                 </w:r>
                 <w:r>
                   <w:rPr>
@@ -914,13 +651,13 @@
                   <w:noProof/>
                 </w:rPr>
               </w:pPr>
-              <w:hyperlink w:anchor="_Toc505015908" w:history="1">
+              <w:hyperlink w:anchor="_Toc505507238" w:history="1">
                 <w:r>
                   <w:rPr>
                     <w:rStyle w:val="Hyperlink"/>
                     <w:noProof/>
                   </w:rPr>
-                  <w:t>2.1.2 Database description</w:t>
+                  <w:t>1.2 Project Summary</w:t>
                 </w:r>
                 <w:r>
                   <w:rPr>
@@ -941,7 +678,7 @@
                     <w:noProof/>
                     <w:webHidden/>
                   </w:rPr>
-                  <w:instrText xml:space="preserve"> PAGEREF _Toc505015908 \h </w:instrText>
+                  <w:instrText xml:space="preserve"> PAGEREF _Toc505507238 \h </w:instrText>
                 </w:r>
                 <w:r>
                   <w:rPr>
@@ -980,13 +717,13 @@
                   <w:noProof/>
                 </w:rPr>
               </w:pPr>
-              <w:hyperlink w:anchor="_Toc505015909" w:history="1">
+              <w:hyperlink w:anchor="_Toc505507239" w:history="1">
                 <w:r>
                   <w:rPr>
                     <w:rStyle w:val="Hyperlink"/>
                     <w:noProof/>
                   </w:rPr>
-                  <w:t>2.2 User Characteristics</w:t>
+                  <w:t>1.3 Target Platform(s) / Operating System(s) Supported</w:t>
                 </w:r>
                 <w:r>
                   <w:rPr>
@@ -1007,7 +744,7 @@
                     <w:noProof/>
                     <w:webHidden/>
                   </w:rPr>
-                  <w:instrText xml:space="preserve"> PAGEREF _Toc505015909 \h </w:instrText>
+                  <w:instrText xml:space="preserve"> PAGEREF _Toc505507239 \h </w:instrText>
                 </w:r>
                 <w:r>
                   <w:rPr>
@@ -1046,13 +783,13 @@
                   <w:noProof/>
                 </w:rPr>
               </w:pPr>
-              <w:hyperlink w:anchor="_Toc505015910" w:history="1">
+              <w:hyperlink w:anchor="_Toc505507240" w:history="1">
                 <w:r>
                   <w:rPr>
                     <w:rStyle w:val="Hyperlink"/>
                     <w:noProof/>
                   </w:rPr>
-                  <w:t>2.3 Constraints</w:t>
+                  <w:t>1.4 Tools/APIs/Development Environment/Programming Languages</w:t>
                 </w:r>
                 <w:r>
                   <w:rPr>
@@ -1073,7 +810,7 @@
                     <w:noProof/>
                     <w:webHidden/>
                   </w:rPr>
-                  <w:instrText xml:space="preserve"> PAGEREF _Toc505015910 \h </w:instrText>
+                  <w:instrText xml:space="preserve"> PAGEREF _Toc505507240 \h </w:instrText>
                 </w:r>
                 <w:r>
                   <w:rPr>
@@ -1094,72 +831,6 @@
                     <w:webHidden/>
                   </w:rPr>
                   <w:t>4</w:t>
-                </w:r>
-                <w:r>
-                  <w:rPr>
-                    <w:noProof/>
-                    <w:webHidden/>
-                  </w:rPr>
-                  <w:fldChar w:fldCharType="end"/>
-                </w:r>
-              </w:hyperlink>
-            </w:p>
-            <w:p>
-              <w:pPr>
-                <w:pStyle w:val="TOC3"/>
-                <w:rPr>
-                  <w:rFonts w:eastAsiaTheme="minorEastAsia"/>
-                  <w:noProof/>
-                </w:rPr>
-              </w:pPr>
-              <w:hyperlink w:anchor="_Toc505015911" w:history="1">
-                <w:r>
-                  <w:rPr>
-                    <w:rStyle w:val="Hyperlink"/>
-                    <w:noProof/>
-                  </w:rPr>
-                  <w:t>2.4 Wireframes</w:t>
-                </w:r>
-                <w:r>
-                  <w:rPr>
-                    <w:noProof/>
-                    <w:webHidden/>
-                  </w:rPr>
-                  <w:tab/>
-                </w:r>
-                <w:r>
-                  <w:rPr>
-                    <w:noProof/>
-                    <w:webHidden/>
-                  </w:rPr>
-                  <w:fldChar w:fldCharType="begin"/>
-                </w:r>
-                <w:r>
-                  <w:rPr>
-                    <w:noProof/>
-                    <w:webHidden/>
-                  </w:rPr>
-                  <w:instrText xml:space="preserve"> PAGEREF _Toc505015911 \h </w:instrText>
-                </w:r>
-                <w:r>
-                  <w:rPr>
-                    <w:noProof/>
-                    <w:webHidden/>
-                  </w:rPr>
-                </w:r>
-                <w:r>
-                  <w:rPr>
-                    <w:noProof/>
-                    <w:webHidden/>
-                  </w:rPr>
-                  <w:fldChar w:fldCharType="separate"/>
-                </w:r>
-                <w:r>
-                  <w:rPr>
-                    <w:noProof/>
-                    <w:webHidden/>
-                  </w:rPr>
-                  <w:t>5</w:t>
                 </w:r>
                 <w:r>
                   <w:rPr>
@@ -1181,14 +852,14 @@
                   <w:noProof/>
                 </w:rPr>
               </w:pPr>
-              <w:hyperlink w:anchor="_Toc505015912" w:history="1">
+              <w:hyperlink w:anchor="_Toc505507241" w:history="1">
                 <w:r>
                   <w:rPr>
                     <w:rStyle w:val="Hyperlink"/>
                     <w:rFonts w:cstheme="minorHAnsi"/>
                     <w:noProof/>
                   </w:rPr>
-                  <w:t>3 FUNCTIONAL REQUIREMENTS</w:t>
+                  <w:t>2 SYSTEM DESCRIPTION</w:t>
                 </w:r>
                 <w:r>
                   <w:rPr>
@@ -1209,7 +880,7 @@
                     <w:noProof/>
                     <w:webHidden/>
                   </w:rPr>
-                  <w:instrText xml:space="preserve"> PAGEREF _Toc505015912 \h </w:instrText>
+                  <w:instrText xml:space="preserve"> PAGEREF _Toc505507241 \h </w:instrText>
                 </w:r>
                 <w:r>
                   <w:rPr>
@@ -1229,7 +900,7 @@
                     <w:noProof/>
                     <w:webHidden/>
                   </w:rPr>
-                  <w:t>10</w:t>
+                  <w:t>4</w:t>
                 </w:r>
                 <w:r>
                   <w:rPr>
@@ -1248,13 +919,13 @@
                   <w:noProof/>
                 </w:rPr>
               </w:pPr>
-              <w:hyperlink w:anchor="_Toc505015913" w:history="1">
+              <w:hyperlink w:anchor="_Toc505507242" w:history="1">
                 <w:r>
                   <w:rPr>
                     <w:rStyle w:val="Hyperlink"/>
                     <w:noProof/>
                   </w:rPr>
-                  <w:t>3.1 Main Features</w:t>
+                  <w:t>2.1.1 Application Modes</w:t>
                 </w:r>
                 <w:r>
                   <w:rPr>
@@ -1275,7 +946,7 @@
                     <w:noProof/>
                     <w:webHidden/>
                   </w:rPr>
-                  <w:instrText xml:space="preserve"> PAGEREF _Toc505015913 \h </w:instrText>
+                  <w:instrText xml:space="preserve"> PAGEREF _Toc505507242 \h </w:instrText>
                 </w:r>
                 <w:r>
                   <w:rPr>
@@ -1295,7 +966,7 @@
                     <w:noProof/>
                     <w:webHidden/>
                   </w:rPr>
-                  <w:t>10</w:t>
+                  <w:t>5</w:t>
                 </w:r>
                 <w:r>
                   <w:rPr>
@@ -1314,13 +985,13 @@
                   <w:noProof/>
                 </w:rPr>
               </w:pPr>
-              <w:hyperlink w:anchor="_Toc505015914" w:history="1">
+              <w:hyperlink w:anchor="_Toc505507243" w:history="1">
                 <w:r>
                   <w:rPr>
                     <w:rStyle w:val="Hyperlink"/>
                     <w:noProof/>
                   </w:rPr>
-                  <w:t>3.2 Use Cases</w:t>
+                  <w:t>2.1.2 Database description</w:t>
                 </w:r>
                 <w:r>
                   <w:rPr>
@@ -1341,7 +1012,7 @@
                     <w:noProof/>
                     <w:webHidden/>
                   </w:rPr>
-                  <w:instrText xml:space="preserve"> PAGEREF _Toc505015914 \h </w:instrText>
+                  <w:instrText xml:space="preserve"> PAGEREF _Toc505507243 \h </w:instrText>
                 </w:r>
                 <w:r>
                   <w:rPr>
@@ -1361,7 +1032,7 @@
                     <w:noProof/>
                     <w:webHidden/>
                   </w:rPr>
-                  <w:t>10</w:t>
+                  <w:t>5</w:t>
                 </w:r>
                 <w:r>
                   <w:rPr>
@@ -1380,13 +1051,13 @@
                   <w:noProof/>
                 </w:rPr>
               </w:pPr>
-              <w:hyperlink w:anchor="_Toc505015915" w:history="1">
+              <w:hyperlink w:anchor="_Toc505507244" w:history="1">
                 <w:r>
                   <w:rPr>
                     <w:rStyle w:val="Hyperlink"/>
                     <w:noProof/>
                   </w:rPr>
-                  <w:t>3.3 Use case diagrams</w:t>
+                  <w:t>2.2 User Characteristics</w:t>
                 </w:r>
                 <w:r>
                   <w:rPr>
@@ -1407,7 +1078,7 @@
                     <w:noProof/>
                     <w:webHidden/>
                   </w:rPr>
-                  <w:instrText xml:space="preserve"> PAGEREF _Toc505015915 \h </w:instrText>
+                  <w:instrText xml:space="preserve"> PAGEREF _Toc505507244 \h </w:instrText>
                 </w:r>
                 <w:r>
                   <w:rPr>
@@ -1427,7 +1098,139 @@
                     <w:noProof/>
                     <w:webHidden/>
                   </w:rPr>
-                  <w:t>17</w:t>
+                  <w:t>5</w:t>
+                </w:r>
+                <w:r>
+                  <w:rPr>
+                    <w:noProof/>
+                    <w:webHidden/>
+                  </w:rPr>
+                  <w:fldChar w:fldCharType="end"/>
+                </w:r>
+              </w:hyperlink>
+            </w:p>
+            <w:p>
+              <w:pPr>
+                <w:pStyle w:val="TOC3"/>
+                <w:rPr>
+                  <w:rFonts w:eastAsiaTheme="minorEastAsia"/>
+                  <w:noProof/>
+                </w:rPr>
+              </w:pPr>
+              <w:hyperlink w:anchor="_Toc505507245" w:history="1">
+                <w:r>
+                  <w:rPr>
+                    <w:rStyle w:val="Hyperlink"/>
+                    <w:noProof/>
+                  </w:rPr>
+                  <w:t>2.3 Constraints</w:t>
+                </w:r>
+                <w:r>
+                  <w:rPr>
+                    <w:noProof/>
+                    <w:webHidden/>
+                  </w:rPr>
+                  <w:tab/>
+                </w:r>
+                <w:r>
+                  <w:rPr>
+                    <w:noProof/>
+                    <w:webHidden/>
+                  </w:rPr>
+                  <w:fldChar w:fldCharType="begin"/>
+                </w:r>
+                <w:r>
+                  <w:rPr>
+                    <w:noProof/>
+                    <w:webHidden/>
+                  </w:rPr>
+                  <w:instrText xml:space="preserve"> PAGEREF _Toc505507245 \h </w:instrText>
+                </w:r>
+                <w:r>
+                  <w:rPr>
+                    <w:noProof/>
+                    <w:webHidden/>
+                  </w:rPr>
+                </w:r>
+                <w:r>
+                  <w:rPr>
+                    <w:noProof/>
+                    <w:webHidden/>
+                  </w:rPr>
+                  <w:fldChar w:fldCharType="separate"/>
+                </w:r>
+                <w:r>
+                  <w:rPr>
+                    <w:noProof/>
+                    <w:webHidden/>
+                  </w:rPr>
+                  <w:t>5</w:t>
+                </w:r>
+                <w:r>
+                  <w:rPr>
+                    <w:noProof/>
+                    <w:webHidden/>
+                  </w:rPr>
+                  <w:fldChar w:fldCharType="end"/>
+                </w:r>
+              </w:hyperlink>
+            </w:p>
+            <w:p>
+              <w:pPr>
+                <w:pStyle w:val="TOC3"/>
+                <w:rPr>
+                  <w:rFonts w:eastAsiaTheme="minorEastAsia"/>
+                  <w:noProof/>
+                </w:rPr>
+              </w:pPr>
+              <w:hyperlink w:anchor="_Toc505507246" w:history="1">
+                <w:r>
+                  <w:rPr>
+                    <w:rStyle w:val="Hyperlink"/>
+                    <w:noProof/>
+                  </w:rPr>
+                  <w:t>2.4 Wireframes</w:t>
+                </w:r>
+                <w:r>
+                  <w:rPr>
+                    <w:noProof/>
+                    <w:webHidden/>
+                  </w:rPr>
+                  <w:tab/>
+                </w:r>
+                <w:r>
+                  <w:rPr>
+                    <w:noProof/>
+                    <w:webHidden/>
+                  </w:rPr>
+                  <w:fldChar w:fldCharType="begin"/>
+                </w:r>
+                <w:r>
+                  <w:rPr>
+                    <w:noProof/>
+                    <w:webHidden/>
+                  </w:rPr>
+                  <w:instrText xml:space="preserve"> PAGEREF _Toc505507246 \h </w:instrText>
+                </w:r>
+                <w:r>
+                  <w:rPr>
+                    <w:noProof/>
+                    <w:webHidden/>
+                  </w:rPr>
+                </w:r>
+                <w:r>
+                  <w:rPr>
+                    <w:noProof/>
+                    <w:webHidden/>
+                  </w:rPr>
+                  <w:fldChar w:fldCharType="separate"/>
+                </w:r>
+                <w:r>
+                  <w:rPr>
+                    <w:noProof/>
+                    <w:webHidden/>
+                  </w:rPr>
+                  <w:t>6</w:t>
                 </w:r>
                 <w:r>
                   <w:rPr>
@@ -1449,14 +1252,14 @@
                   <w:noProof/>
                 </w:rPr>
               </w:pPr>
-              <w:hyperlink w:anchor="_Toc505015916" w:history="1">
+              <w:hyperlink w:anchor="_Toc505507247" w:history="1">
                 <w:r>
                   <w:rPr>
                     <w:rStyle w:val="Hyperlink"/>
                     <w:rFonts w:cstheme="minorHAnsi"/>
                     <w:noProof/>
                   </w:rPr>
-                  <w:t>4 EXTERNAL INTERFACE REQUIREMENTS</w:t>
+                  <w:t>3 FUNCTIONAL REQUIREMENTS</w:t>
                 </w:r>
                 <w:r>
                   <w:rPr>
@@ -1477,7 +1280,7 @@
                     <w:noProof/>
                     <w:webHidden/>
                   </w:rPr>
-                  <w:instrText xml:space="preserve"> PAGEREF _Toc505015916 \h </w:instrText>
+                  <w:instrText xml:space="preserve"> PAGEREF _Toc505507247 \h </w:instrText>
                 </w:r>
                 <w:r>
                   <w:rPr>
@@ -1497,7 +1300,7 @@
                     <w:noProof/>
                     <w:webHidden/>
                   </w:rPr>
-                  <w:t>18</w:t>
+                  <w:t>11</w:t>
                 </w:r>
                 <w:r>
                   <w:rPr>
@@ -1516,13 +1319,13 @@
                   <w:noProof/>
                 </w:rPr>
               </w:pPr>
-              <w:hyperlink w:anchor="_Toc505015917" w:history="1">
+              <w:hyperlink w:anchor="_Toc505507248" w:history="1">
                 <w:r>
                   <w:rPr>
                     <w:rStyle w:val="Hyperlink"/>
                     <w:noProof/>
                   </w:rPr>
-                  <w:t>4.1 User Interfaces</w:t>
+                  <w:t>3.1 Main Features</w:t>
                 </w:r>
                 <w:r>
                   <w:rPr>
@@ -1543,7 +1346,7 @@
                     <w:noProof/>
                     <w:webHidden/>
                   </w:rPr>
-                  <w:instrText xml:space="preserve"> PAGEREF _Toc505015917 \h </w:instrText>
+                  <w:instrText xml:space="preserve"> PAGEREF _Toc505507248 \h </w:instrText>
                 </w:r>
                 <w:r>
                   <w:rPr>
@@ -1563,7 +1366,7 @@
                     <w:noProof/>
                     <w:webHidden/>
                   </w:rPr>
-                  <w:t>18</w:t>
+                  <w:t>11</w:t>
                 </w:r>
                 <w:r>
                   <w:rPr>
@@ -1582,13 +1385,13 @@
                   <w:noProof/>
                 </w:rPr>
               </w:pPr>
-              <w:hyperlink w:anchor="_Toc505015918" w:history="1">
+              <w:hyperlink w:anchor="_Toc505507249" w:history="1">
                 <w:r>
                   <w:rPr>
                     <w:rStyle w:val="Hyperlink"/>
                     <w:noProof/>
                   </w:rPr>
-                  <w:t>4.2 Hardware Interfaces</w:t>
+                  <w:t>3.2 Use Cases</w:t>
                 </w:r>
                 <w:r>
                   <w:rPr>
@@ -1609,7 +1412,7 @@
                     <w:noProof/>
                     <w:webHidden/>
                   </w:rPr>
-                  <w:instrText xml:space="preserve"> PAGEREF _Toc505015918 \h </w:instrText>
+                  <w:instrText xml:space="preserve"> PAGEREF _Toc505507249 \h </w:instrText>
                 </w:r>
                 <w:r>
                   <w:rPr>
@@ -1629,7 +1432,7 @@
                     <w:noProof/>
                     <w:webHidden/>
                   </w:rPr>
-                  <w:t>18</w:t>
+                  <w:t>11</w:t>
                 </w:r>
                 <w:r>
                   <w:rPr>
@@ -1648,13 +1451,13 @@
                   <w:noProof/>
                 </w:rPr>
               </w:pPr>
-              <w:hyperlink w:anchor="_Toc505015919" w:history="1">
+              <w:hyperlink w:anchor="_Toc505507250" w:history="1">
                 <w:r>
                   <w:rPr>
                     <w:rStyle w:val="Hyperlink"/>
                     <w:noProof/>
                   </w:rPr>
-                  <w:t>4.3 Software Interfaces</w:t>
+                  <w:t>3.3 Use case diagrams</w:t>
                 </w:r>
                 <w:r>
                   <w:rPr>
@@ -1675,7 +1478,7 @@
                     <w:noProof/>
                     <w:webHidden/>
                   </w:rPr>
-                  <w:instrText xml:space="preserve"> PAGEREF _Toc505015919 \h </w:instrText>
+                  <w:instrText xml:space="preserve"> PAGEREF _Toc505507250 \h </w:instrText>
                 </w:r>
                 <w:r>
                   <w:rPr>
@@ -1696,6 +1499,76 @@
                     <w:webHidden/>
                   </w:rPr>
                   <w:t>18</w:t>
+                </w:r>
+                <w:r>
+                  <w:rPr>
+                    <w:noProof/>
+                    <w:webHidden/>
+                  </w:rPr>
+                  <w:fldChar w:fldCharType="end"/>
+                </w:r>
+              </w:hyperlink>
+            </w:p>
+            <w:p>
+              <w:pPr>
+                <w:pStyle w:val="TOC1"/>
+                <w:tabs>
+                  <w:tab w:val="right" w:leader="dot" w:pos="9350"/>
+                </w:tabs>
+                <w:rPr>
+                  <w:rFonts w:eastAsiaTheme="minorEastAsia"/>
+                  <w:noProof/>
+                </w:rPr>
+              </w:pPr>
+              <w:hyperlink w:anchor="_Toc505507251" w:history="1">
+                <w:r>
+                  <w:rPr>
+                    <w:rStyle w:val="Hyperlink"/>
+                    <w:rFonts w:cstheme="minorHAnsi"/>
+                    <w:noProof/>
+                  </w:rPr>
+                  <w:t>4 EXTERNAL INTERFACE REQUIREMENTS</w:t>
+                </w:r>
+                <w:r>
+                  <w:rPr>
+                    <w:noProof/>
+                    <w:webHidden/>
+                  </w:rPr>
+                  <w:tab/>
+                </w:r>
+                <w:r>
+                  <w:rPr>
+                    <w:noProof/>
+                    <w:webHidden/>
+                  </w:rPr>
+                  <w:fldChar w:fldCharType="begin"/>
+                </w:r>
+                <w:r>
+                  <w:rPr>
+                    <w:noProof/>
+                    <w:webHidden/>
+                  </w:rPr>
+                  <w:instrText xml:space="preserve"> PAGEREF _Toc505507251 \h </w:instrText>
+                </w:r>
+                <w:r>
+                  <w:rPr>
+                    <w:noProof/>
+                    <w:webHidden/>
+                  </w:rPr>
+                </w:r>
+                <w:r>
+                  <w:rPr>
+                    <w:noProof/>
+                    <w:webHidden/>
+                  </w:rPr>
+                  <w:fldChar w:fldCharType="separate"/>
+                </w:r>
+                <w:r>
+                  <w:rPr>
+                    <w:noProof/>
+                    <w:webHidden/>
+                  </w:rPr>
+                  <w:t>19</w:t>
                 </w:r>
                 <w:r>
                   <w:rPr>
@@ -1714,13 +1587,13 @@
                   <w:noProof/>
                 </w:rPr>
               </w:pPr>
-              <w:hyperlink w:anchor="_Toc505015920" w:history="1">
+              <w:hyperlink w:anchor="_Toc505507252" w:history="1">
                 <w:r>
                   <w:rPr>
                     <w:rStyle w:val="Hyperlink"/>
                     <w:noProof/>
                   </w:rPr>
-                  <w:t>4.4 Hardware Requirements</w:t>
+                  <w:t>4.1 User Interfaces</w:t>
                 </w:r>
                 <w:r>
                   <w:rPr>
@@ -1741,7 +1614,7 @@
                     <w:noProof/>
                     <w:webHidden/>
                   </w:rPr>
-                  <w:instrText xml:space="preserve"> PAGEREF _Toc505015920 \h </w:instrText>
+                  <w:instrText xml:space="preserve"> PAGEREF _Toc505507252 \h </w:instrText>
                 </w:r>
                 <w:r>
                   <w:rPr>
@@ -1762,6 +1635,988 @@
                     <w:webHidden/>
                   </w:rPr>
                   <w:t>19</w:t>
+                </w:r>
+                <w:r>
+                  <w:rPr>
+                    <w:noProof/>
+                    <w:webHidden/>
+                  </w:rPr>
+                  <w:fldChar w:fldCharType="end"/>
+                </w:r>
+              </w:hyperlink>
+            </w:p>
+            <w:p>
+              <w:pPr>
+                <w:pStyle w:val="TOC3"/>
+                <w:rPr>
+                  <w:rFonts w:eastAsiaTheme="minorEastAsia"/>
+                  <w:noProof/>
+                </w:rPr>
+              </w:pPr>
+              <w:hyperlink w:anchor="_Toc505507253" w:history="1">
+                <w:r>
+                  <w:rPr>
+                    <w:rStyle w:val="Hyperlink"/>
+                    <w:noProof/>
+                  </w:rPr>
+                  <w:t>4.2 Hardware Interfaces</w:t>
+                </w:r>
+                <w:r>
+                  <w:rPr>
+                    <w:noProof/>
+                    <w:webHidden/>
+                  </w:rPr>
+                  <w:tab/>
+                </w:r>
+                <w:r>
+                  <w:rPr>
+                    <w:noProof/>
+                    <w:webHidden/>
+                  </w:rPr>
+                  <w:fldChar w:fldCharType="begin"/>
+                </w:r>
+                <w:r>
+                  <w:rPr>
+                    <w:noProof/>
+                    <w:webHidden/>
+                  </w:rPr>
+                  <w:instrText xml:space="preserve"> PAGEREF _Toc505507253 \h </w:instrText>
+                </w:r>
+                <w:r>
+                  <w:rPr>
+                    <w:noProof/>
+                    <w:webHidden/>
+                  </w:rPr>
+                </w:r>
+                <w:r>
+                  <w:rPr>
+                    <w:noProof/>
+                    <w:webHidden/>
+                  </w:rPr>
+                  <w:fldChar w:fldCharType="separate"/>
+                </w:r>
+                <w:r>
+                  <w:rPr>
+                    <w:noProof/>
+                    <w:webHidden/>
+                  </w:rPr>
+                  <w:t>19</w:t>
+                </w:r>
+                <w:r>
+                  <w:rPr>
+                    <w:noProof/>
+                    <w:webHidden/>
+                  </w:rPr>
+                  <w:fldChar w:fldCharType="end"/>
+                </w:r>
+              </w:hyperlink>
+            </w:p>
+            <w:p>
+              <w:pPr>
+                <w:pStyle w:val="TOC3"/>
+                <w:rPr>
+                  <w:rFonts w:eastAsiaTheme="minorEastAsia"/>
+                  <w:noProof/>
+                </w:rPr>
+              </w:pPr>
+              <w:hyperlink w:anchor="_Toc505507254" w:history="1">
+                <w:r>
+                  <w:rPr>
+                    <w:rStyle w:val="Hyperlink"/>
+                    <w:noProof/>
+                  </w:rPr>
+                  <w:t>4.3 Software Interfaces</w:t>
+                </w:r>
+                <w:r>
+                  <w:rPr>
+                    <w:noProof/>
+                    <w:webHidden/>
+                  </w:rPr>
+                  <w:tab/>
+                </w:r>
+                <w:r>
+                  <w:rPr>
+                    <w:noProof/>
+                    <w:webHidden/>
+                  </w:rPr>
+                  <w:fldChar w:fldCharType="begin"/>
+                </w:r>
+                <w:r>
+                  <w:rPr>
+                    <w:noProof/>
+                    <w:webHidden/>
+                  </w:rPr>
+                  <w:instrText xml:space="preserve"> PAGEREF _Toc505507254 \h </w:instrText>
+                </w:r>
+                <w:r>
+                  <w:rPr>
+                    <w:noProof/>
+                    <w:webHidden/>
+                  </w:rPr>
+                </w:r>
+                <w:r>
+                  <w:rPr>
+                    <w:noProof/>
+                    <w:webHidden/>
+                  </w:rPr>
+                  <w:fldChar w:fldCharType="separate"/>
+                </w:r>
+                <w:r>
+                  <w:rPr>
+                    <w:noProof/>
+                    <w:webHidden/>
+                  </w:rPr>
+                  <w:t>19</w:t>
+                </w:r>
+                <w:r>
+                  <w:rPr>
+                    <w:noProof/>
+                    <w:webHidden/>
+                  </w:rPr>
+                  <w:fldChar w:fldCharType="end"/>
+                </w:r>
+              </w:hyperlink>
+            </w:p>
+            <w:p>
+              <w:pPr>
+                <w:pStyle w:val="TOC3"/>
+                <w:rPr>
+                  <w:rFonts w:eastAsiaTheme="minorEastAsia"/>
+                  <w:noProof/>
+                </w:rPr>
+              </w:pPr>
+              <w:hyperlink w:anchor="_Toc505507255" w:history="1">
+                <w:r>
+                  <w:rPr>
+                    <w:rStyle w:val="Hyperlink"/>
+                    <w:noProof/>
+                  </w:rPr>
+                  <w:t>4.4 Minimum Hardware Requirements</w:t>
+                </w:r>
+                <w:r>
+                  <w:rPr>
+                    <w:noProof/>
+                    <w:webHidden/>
+                  </w:rPr>
+                  <w:tab/>
+                </w:r>
+                <w:r>
+                  <w:rPr>
+                    <w:noProof/>
+                    <w:webHidden/>
+                  </w:rPr>
+                  <w:fldChar w:fldCharType="begin"/>
+                </w:r>
+                <w:r>
+                  <w:rPr>
+                    <w:noProof/>
+                    <w:webHidden/>
+                  </w:rPr>
+                  <w:instrText xml:space="preserve"> PAGEREF _Toc505507255 \h </w:instrText>
+                </w:r>
+                <w:r>
+                  <w:rPr>
+                    <w:noProof/>
+                    <w:webHidden/>
+                  </w:rPr>
+                </w:r>
+                <w:r>
+                  <w:rPr>
+                    <w:noProof/>
+                    <w:webHidden/>
+                  </w:rPr>
+                  <w:fldChar w:fldCharType="separate"/>
+                </w:r>
+                <w:r>
+                  <w:rPr>
+                    <w:noProof/>
+                    <w:webHidden/>
+                  </w:rPr>
+                  <w:t>20</w:t>
+                </w:r>
+                <w:r>
+                  <w:rPr>
+                    <w:noProof/>
+                    <w:webHidden/>
+                  </w:rPr>
+                  <w:fldChar w:fldCharType="end"/>
+                </w:r>
+              </w:hyperlink>
+            </w:p>
+            <w:p>
+              <w:pPr>
+                <w:pStyle w:val="TOC1"/>
+                <w:tabs>
+                  <w:tab w:val="right" w:leader="dot" w:pos="9350"/>
+                </w:tabs>
+                <w:rPr>
+                  <w:rFonts w:eastAsiaTheme="minorEastAsia"/>
+                  <w:noProof/>
+                </w:rPr>
+              </w:pPr>
+              <w:hyperlink w:anchor="_Toc505507256" w:history="1">
+                <w:r>
+                  <w:rPr>
+                    <w:rStyle w:val="Hyperlink"/>
+                    <w:rFonts w:cstheme="minorHAnsi"/>
+                    <w:noProof/>
+                    <w:highlight w:val="yellow"/>
+                  </w:rPr>
+                  <w:t>5 PROPOSED PROJECT ROADMAP</w:t>
+                </w:r>
+                <w:r>
+                  <w:rPr>
+                    <w:noProof/>
+                    <w:webHidden/>
+                  </w:rPr>
+                  <w:tab/>
+                </w:r>
+                <w:r>
+                  <w:rPr>
+                    <w:noProof/>
+                    <w:webHidden/>
+                  </w:rPr>
+                  <w:fldChar w:fldCharType="begin"/>
+                </w:r>
+                <w:r>
+                  <w:rPr>
+                    <w:noProof/>
+                    <w:webHidden/>
+                  </w:rPr>
+                  <w:instrText xml:space="preserve"> PAGEREF _Toc505507256 \h </w:instrText>
+                </w:r>
+                <w:r>
+                  <w:rPr>
+                    <w:noProof/>
+                    <w:webHidden/>
+                  </w:rPr>
+                </w:r>
+                <w:r>
+                  <w:rPr>
+                    <w:noProof/>
+                    <w:webHidden/>
+                  </w:rPr>
+                  <w:fldChar w:fldCharType="separate"/>
+                </w:r>
+                <w:r>
+                  <w:rPr>
+                    <w:noProof/>
+                    <w:webHidden/>
+                  </w:rPr>
+                  <w:t>20</w:t>
+                </w:r>
+                <w:r>
+                  <w:rPr>
+                    <w:noProof/>
+                    <w:webHidden/>
+                  </w:rPr>
+                  <w:fldChar w:fldCharType="end"/>
+                </w:r>
+              </w:hyperlink>
+            </w:p>
+            <w:p>
+              <w:pPr>
+                <w:pStyle w:val="TOC3"/>
+                <w:rPr>
+                  <w:rFonts w:eastAsiaTheme="minorEastAsia"/>
+                  <w:noProof/>
+                </w:rPr>
+              </w:pPr>
+              <w:hyperlink w:anchor="_Toc505507257" w:history="1">
+                <w:r>
+                  <w:rPr>
+                    <w:rStyle w:val="Hyperlink"/>
+                    <w:noProof/>
+                    <w:highlight w:val="yellow"/>
+                  </w:rPr>
+                  <w:t>5.1 Sprint 1</w:t>
+                </w:r>
+                <w:r>
+                  <w:rPr>
+                    <w:noProof/>
+                    <w:webHidden/>
+                  </w:rPr>
+                  <w:tab/>
+                </w:r>
+                <w:r>
+                  <w:rPr>
+                    <w:noProof/>
+                    <w:webHidden/>
+                  </w:rPr>
+                  <w:fldChar w:fldCharType="begin"/>
+                </w:r>
+                <w:r>
+                  <w:rPr>
+                    <w:noProof/>
+                    <w:webHidden/>
+                  </w:rPr>
+                  <w:instrText xml:space="preserve"> PAGEREF _Toc505507257 \h </w:instrText>
+                </w:r>
+                <w:r>
+                  <w:rPr>
+                    <w:noProof/>
+                    <w:webHidden/>
+                  </w:rPr>
+                </w:r>
+                <w:r>
+                  <w:rPr>
+                    <w:noProof/>
+                    <w:webHidden/>
+                  </w:rPr>
+                  <w:fldChar w:fldCharType="separate"/>
+                </w:r>
+                <w:r>
+                  <w:rPr>
+                    <w:noProof/>
+                    <w:webHidden/>
+                  </w:rPr>
+                  <w:t>20</w:t>
+                </w:r>
+                <w:r>
+                  <w:rPr>
+                    <w:noProof/>
+                    <w:webHidden/>
+                  </w:rPr>
+                  <w:fldChar w:fldCharType="end"/>
+                </w:r>
+              </w:hyperlink>
+            </w:p>
+            <w:p>
+              <w:pPr>
+                <w:pStyle w:val="TOC3"/>
+                <w:rPr>
+                  <w:rFonts w:eastAsiaTheme="minorEastAsia"/>
+                  <w:noProof/>
+                </w:rPr>
+              </w:pPr>
+              <w:hyperlink w:anchor="_Toc505507258" w:history="1">
+                <w:r>
+                  <w:rPr>
+                    <w:rStyle w:val="Hyperlink"/>
+                    <w:noProof/>
+                    <w:highlight w:val="yellow"/>
+                  </w:rPr>
+                  <w:t>5.2 Sprint 2</w:t>
+                </w:r>
+                <w:r>
+                  <w:rPr>
+                    <w:noProof/>
+                    <w:webHidden/>
+                  </w:rPr>
+                  <w:tab/>
+                </w:r>
+                <w:r>
+                  <w:rPr>
+                    <w:noProof/>
+                    <w:webHidden/>
+                  </w:rPr>
+                  <w:fldChar w:fldCharType="begin"/>
+                </w:r>
+                <w:r>
+                  <w:rPr>
+                    <w:noProof/>
+                    <w:webHidden/>
+                  </w:rPr>
+                  <w:instrText xml:space="preserve"> PAGEREF _Toc505507258 \h </w:instrText>
+                </w:r>
+                <w:r>
+                  <w:rPr>
+                    <w:noProof/>
+                    <w:webHidden/>
+                  </w:rPr>
+                </w:r>
+                <w:r>
+                  <w:rPr>
+                    <w:noProof/>
+                    <w:webHidden/>
+                  </w:rPr>
+                  <w:fldChar w:fldCharType="separate"/>
+                </w:r>
+                <w:r>
+                  <w:rPr>
+                    <w:noProof/>
+                    <w:webHidden/>
+                  </w:rPr>
+                  <w:t>21</w:t>
+                </w:r>
+                <w:r>
+                  <w:rPr>
+                    <w:noProof/>
+                    <w:webHidden/>
+                  </w:rPr>
+                  <w:fldChar w:fldCharType="end"/>
+                </w:r>
+              </w:hyperlink>
+            </w:p>
+            <w:p>
+              <w:pPr>
+                <w:pStyle w:val="TOC3"/>
+                <w:rPr>
+                  <w:rFonts w:eastAsiaTheme="minorEastAsia"/>
+                  <w:noProof/>
+                </w:rPr>
+              </w:pPr>
+              <w:hyperlink w:anchor="_Toc505507259" w:history="1">
+                <w:r>
+                  <w:rPr>
+                    <w:rStyle w:val="Hyperlink"/>
+                    <w:noProof/>
+                    <w:highlight w:val="yellow"/>
+                  </w:rPr>
+                  <w:t>5.3 Sprint 3</w:t>
+                </w:r>
+                <w:r>
+                  <w:rPr>
+                    <w:noProof/>
+                    <w:webHidden/>
+                  </w:rPr>
+                  <w:tab/>
+                </w:r>
+                <w:r>
+                  <w:rPr>
+                    <w:noProof/>
+                    <w:webHidden/>
+                  </w:rPr>
+                  <w:fldChar w:fldCharType="begin"/>
+                </w:r>
+                <w:r>
+                  <w:rPr>
+                    <w:noProof/>
+                    <w:webHidden/>
+                  </w:rPr>
+                  <w:instrText xml:space="preserve"> PAGEREF _Toc505507259 \h </w:instrText>
+                </w:r>
+                <w:r>
+                  <w:rPr>
+                    <w:noProof/>
+                    <w:webHidden/>
+                  </w:rPr>
+                </w:r>
+                <w:r>
+                  <w:rPr>
+                    <w:noProof/>
+                    <w:webHidden/>
+                  </w:rPr>
+                  <w:fldChar w:fldCharType="separate"/>
+                </w:r>
+                <w:r>
+                  <w:rPr>
+                    <w:noProof/>
+                    <w:webHidden/>
+                  </w:rPr>
+                  <w:t>21</w:t>
+                </w:r>
+                <w:r>
+                  <w:rPr>
+                    <w:noProof/>
+                    <w:webHidden/>
+                  </w:rPr>
+                  <w:fldChar w:fldCharType="end"/>
+                </w:r>
+              </w:hyperlink>
+            </w:p>
+            <w:p>
+              <w:pPr>
+                <w:pStyle w:val="TOC1"/>
+                <w:tabs>
+                  <w:tab w:val="right" w:leader="dot" w:pos="9350"/>
+                </w:tabs>
+                <w:rPr>
+                  <w:rFonts w:eastAsiaTheme="minorEastAsia"/>
+                  <w:noProof/>
+                </w:rPr>
+              </w:pPr>
+              <w:hyperlink w:anchor="_Toc505507260" w:history="1">
+                <w:r>
+                  <w:rPr>
+                    <w:rStyle w:val="Hyperlink"/>
+                    <w:rFonts w:cstheme="minorHAnsi"/>
+                    <w:noProof/>
+                    <w:highlight w:val="yellow"/>
+                  </w:rPr>
+                  <w:t>6 FEATURE PRIORITY LIST</w:t>
+                </w:r>
+                <w:r>
+                  <w:rPr>
+                    <w:noProof/>
+                    <w:webHidden/>
+                  </w:rPr>
+                  <w:tab/>
+                </w:r>
+                <w:r>
+                  <w:rPr>
+                    <w:noProof/>
+                    <w:webHidden/>
+                  </w:rPr>
+                  <w:fldChar w:fldCharType="begin"/>
+                </w:r>
+                <w:r>
+                  <w:rPr>
+                    <w:noProof/>
+                    <w:webHidden/>
+                  </w:rPr>
+                  <w:instrText xml:space="preserve"> PAGEREF _Toc505507260 \h </w:instrText>
+                </w:r>
+                <w:r>
+                  <w:rPr>
+                    <w:noProof/>
+                    <w:webHidden/>
+                  </w:rPr>
+                </w:r>
+                <w:r>
+                  <w:rPr>
+                    <w:noProof/>
+                    <w:webHidden/>
+                  </w:rPr>
+                  <w:fldChar w:fldCharType="separate"/>
+                </w:r>
+                <w:r>
+                  <w:rPr>
+                    <w:noProof/>
+                    <w:webHidden/>
+                  </w:rPr>
+                  <w:t>21</w:t>
+                </w:r>
+                <w:r>
+                  <w:rPr>
+                    <w:noProof/>
+                    <w:webHidden/>
+                  </w:rPr>
+                  <w:fldChar w:fldCharType="end"/>
+                </w:r>
+              </w:hyperlink>
+            </w:p>
+            <w:p>
+              <w:pPr>
+                <w:pStyle w:val="TOC3"/>
+                <w:rPr>
+                  <w:rFonts w:eastAsiaTheme="minorEastAsia"/>
+                  <w:noProof/>
+                </w:rPr>
+              </w:pPr>
+              <w:hyperlink w:anchor="_Toc505507261" w:history="1">
+                <w:r>
+                  <w:rPr>
+                    <w:rStyle w:val="Hyperlink"/>
+                    <w:noProof/>
+                    <w:highlight w:val="yellow"/>
+                  </w:rPr>
+                  <w:t>6.1 A Features (Must Have)</w:t>
+                </w:r>
+                <w:r>
+                  <w:rPr>
+                    <w:noProof/>
+                    <w:webHidden/>
+                  </w:rPr>
+                  <w:tab/>
+                </w:r>
+                <w:r>
+                  <w:rPr>
+                    <w:noProof/>
+                    <w:webHidden/>
+                  </w:rPr>
+                  <w:fldChar w:fldCharType="begin"/>
+                </w:r>
+                <w:r>
+                  <w:rPr>
+                    <w:noProof/>
+                    <w:webHidden/>
+                  </w:rPr>
+                  <w:instrText xml:space="preserve"> PAGEREF _Toc505507261 \h </w:instrText>
+                </w:r>
+                <w:r>
+                  <w:rPr>
+                    <w:noProof/>
+                    <w:webHidden/>
+                  </w:rPr>
+                </w:r>
+                <w:r>
+                  <w:rPr>
+                    <w:noProof/>
+                    <w:webHidden/>
+                  </w:rPr>
+                  <w:fldChar w:fldCharType="separate"/>
+                </w:r>
+                <w:r>
+                  <w:rPr>
+                    <w:noProof/>
+                    <w:webHidden/>
+                  </w:rPr>
+                  <w:t>21</w:t>
+                </w:r>
+                <w:r>
+                  <w:rPr>
+                    <w:noProof/>
+                    <w:webHidden/>
+                  </w:rPr>
+                  <w:fldChar w:fldCharType="end"/>
+                </w:r>
+              </w:hyperlink>
+            </w:p>
+            <w:p>
+              <w:pPr>
+                <w:pStyle w:val="TOC3"/>
+                <w:rPr>
+                  <w:rFonts w:eastAsiaTheme="minorEastAsia"/>
+                  <w:noProof/>
+                </w:rPr>
+              </w:pPr>
+              <w:hyperlink w:anchor="_Toc505507262" w:history="1">
+                <w:r>
+                  <w:rPr>
+                    <w:rStyle w:val="Hyperlink"/>
+                    <w:noProof/>
+                    <w:highlight w:val="yellow"/>
+                  </w:rPr>
+                  <w:t>6.2 B Features (Should Have)</w:t>
+                </w:r>
+                <w:r>
+                  <w:rPr>
+                    <w:noProof/>
+                    <w:webHidden/>
+                  </w:rPr>
+                  <w:tab/>
+                </w:r>
+                <w:r>
+                  <w:rPr>
+                    <w:noProof/>
+                    <w:webHidden/>
+                  </w:rPr>
+                  <w:fldChar w:fldCharType="begin"/>
+                </w:r>
+                <w:r>
+                  <w:rPr>
+                    <w:noProof/>
+                    <w:webHidden/>
+                  </w:rPr>
+                  <w:instrText xml:space="preserve"> PAGEREF _Toc505507262 \h </w:instrText>
+                </w:r>
+                <w:r>
+                  <w:rPr>
+                    <w:noProof/>
+                    <w:webHidden/>
+                  </w:rPr>
+                </w:r>
+                <w:r>
+                  <w:rPr>
+                    <w:noProof/>
+                    <w:webHidden/>
+                  </w:rPr>
+                  <w:fldChar w:fldCharType="separate"/>
+                </w:r>
+                <w:r>
+                  <w:rPr>
+                    <w:noProof/>
+                    <w:webHidden/>
+                  </w:rPr>
+                  <w:t>22</w:t>
+                </w:r>
+                <w:r>
+                  <w:rPr>
+                    <w:noProof/>
+                    <w:webHidden/>
+                  </w:rPr>
+                  <w:fldChar w:fldCharType="end"/>
+                </w:r>
+              </w:hyperlink>
+            </w:p>
+            <w:p>
+              <w:pPr>
+                <w:pStyle w:val="TOC3"/>
+                <w:tabs>
+                  <w:tab w:val="left" w:pos="880"/>
+                </w:tabs>
+                <w:rPr>
+                  <w:rFonts w:eastAsiaTheme="minorEastAsia"/>
+                  <w:noProof/>
+                </w:rPr>
+              </w:pPr>
+              <w:hyperlink w:anchor="_Toc505507263" w:history="1">
+                <w:r>
+                  <w:rPr>
+                    <w:rStyle w:val="Hyperlink"/>
+                    <w:rFonts w:ascii="Symbol" w:hAnsi="Symbol"/>
+                    <w:noProof/>
+                  </w:rPr>
+                  <w:t></w:t>
+                </w:r>
+                <w:r>
+                  <w:rPr>
+                    <w:rFonts w:eastAsiaTheme="minorEastAsia"/>
+                    <w:noProof/>
+                  </w:rPr>
+                  <w:tab/>
+                </w:r>
+                <w:r>
+                  <w:rPr>
+                    <w:rStyle w:val="Hyperlink"/>
+                    <w:noProof/>
+                  </w:rPr>
+                  <w:t>Multiple Projects</w:t>
+                </w:r>
+                <w:r>
+                  <w:rPr>
+                    <w:noProof/>
+                    <w:webHidden/>
+                  </w:rPr>
+                  <w:tab/>
+                </w:r>
+                <w:r>
+                  <w:rPr>
+                    <w:noProof/>
+                    <w:webHidden/>
+                  </w:rPr>
+                  <w:fldChar w:fldCharType="begin"/>
+                </w:r>
+                <w:r>
+                  <w:rPr>
+                    <w:noProof/>
+                    <w:webHidden/>
+                  </w:rPr>
+                  <w:instrText xml:space="preserve"> PAGEREF _Toc505507263 \h </w:instrText>
+                </w:r>
+                <w:r>
+                  <w:rPr>
+                    <w:noProof/>
+                    <w:webHidden/>
+                  </w:rPr>
+                </w:r>
+                <w:r>
+                  <w:rPr>
+                    <w:noProof/>
+                    <w:webHidden/>
+                  </w:rPr>
+                  <w:fldChar w:fldCharType="separate"/>
+                </w:r>
+                <w:r>
+                  <w:rPr>
+                    <w:noProof/>
+                    <w:webHidden/>
+                  </w:rPr>
+                  <w:t>22</w:t>
+                </w:r>
+                <w:r>
+                  <w:rPr>
+                    <w:noProof/>
+                    <w:webHidden/>
+                  </w:rPr>
+                  <w:fldChar w:fldCharType="end"/>
+                </w:r>
+              </w:hyperlink>
+            </w:p>
+            <w:p>
+              <w:pPr>
+                <w:pStyle w:val="TOC3"/>
+                <w:tabs>
+                  <w:tab w:val="left" w:pos="880"/>
+                </w:tabs>
+                <w:rPr>
+                  <w:rFonts w:eastAsiaTheme="minorEastAsia"/>
+                  <w:noProof/>
+                </w:rPr>
+              </w:pPr>
+              <w:hyperlink w:anchor="_Toc505507264" w:history="1">
+                <w:r>
+                  <w:rPr>
+                    <w:rStyle w:val="Hyperlink"/>
+                    <w:rFonts w:ascii="Symbol" w:hAnsi="Symbol"/>
+                    <w:noProof/>
+                    <w:highlight w:val="yellow"/>
+                  </w:rPr>
+                  <w:t></w:t>
+                </w:r>
+                <w:r>
+                  <w:rPr>
+                    <w:rFonts w:eastAsiaTheme="minorEastAsia"/>
+                    <w:noProof/>
+                  </w:rPr>
+                  <w:tab/>
+                </w:r>
+                <w:r>
+                  <w:rPr>
+                    <w:rStyle w:val="Hyperlink"/>
+                    <w:noProof/>
+                  </w:rPr>
+                  <w:t>Multiple Teams</w:t>
+                </w:r>
+                <w:r>
+                  <w:rPr>
+                    <w:noProof/>
+                    <w:webHidden/>
+                  </w:rPr>
+                  <w:tab/>
+                </w:r>
+                <w:r>
+                  <w:rPr>
+                    <w:noProof/>
+                    <w:webHidden/>
+                  </w:rPr>
+                  <w:fldChar w:fldCharType="begin"/>
+                </w:r>
+                <w:r>
+                  <w:rPr>
+                    <w:noProof/>
+                    <w:webHidden/>
+                  </w:rPr>
+                  <w:instrText xml:space="preserve"> PAGEREF _Toc505507264 \h </w:instrText>
+                </w:r>
+                <w:r>
+                  <w:rPr>
+                    <w:noProof/>
+                    <w:webHidden/>
+                  </w:rPr>
+                </w:r>
+                <w:r>
+                  <w:rPr>
+                    <w:noProof/>
+                    <w:webHidden/>
+                  </w:rPr>
+                  <w:fldChar w:fldCharType="separate"/>
+                </w:r>
+                <w:r>
+                  <w:rPr>
+                    <w:noProof/>
+                    <w:webHidden/>
+                  </w:rPr>
+                  <w:t>22</w:t>
+                </w:r>
+                <w:r>
+                  <w:rPr>
+                    <w:noProof/>
+                    <w:webHidden/>
+                  </w:rPr>
+                  <w:fldChar w:fldCharType="end"/>
+                </w:r>
+              </w:hyperlink>
+            </w:p>
+            <w:p>
+              <w:pPr>
+                <w:pStyle w:val="TOC3"/>
+                <w:rPr>
+                  <w:rFonts w:eastAsiaTheme="minorEastAsia"/>
+                  <w:noProof/>
+                </w:rPr>
+              </w:pPr>
+              <w:hyperlink w:anchor="_Toc505507265" w:history="1">
+                <w:r>
+                  <w:rPr>
+                    <w:rStyle w:val="Hyperlink"/>
+                    <w:noProof/>
+                    <w:highlight w:val="yellow"/>
+                  </w:rPr>
+                  <w:t>6.3 C Features (Nice to Have)</w:t>
+                </w:r>
+                <w:r>
+                  <w:rPr>
+                    <w:noProof/>
+                    <w:webHidden/>
+                  </w:rPr>
+                  <w:tab/>
+                </w:r>
+                <w:r>
+                  <w:rPr>
+                    <w:noProof/>
+                    <w:webHidden/>
+                  </w:rPr>
+                  <w:fldChar w:fldCharType="begin"/>
+                </w:r>
+                <w:r>
+                  <w:rPr>
+                    <w:noProof/>
+                    <w:webHidden/>
+                  </w:rPr>
+                  <w:instrText xml:space="preserve"> PAGEREF _Toc505507265 \h </w:instrText>
+                </w:r>
+                <w:r>
+                  <w:rPr>
+                    <w:noProof/>
+                    <w:webHidden/>
+                  </w:rPr>
+                </w:r>
+                <w:r>
+                  <w:rPr>
+                    <w:noProof/>
+                    <w:webHidden/>
+                  </w:rPr>
+                  <w:fldChar w:fldCharType="separate"/>
+                </w:r>
+                <w:r>
+                  <w:rPr>
+                    <w:noProof/>
+                    <w:webHidden/>
+                  </w:rPr>
+                  <w:t>22</w:t>
+                </w:r>
+                <w:r>
+                  <w:rPr>
+                    <w:noProof/>
+                    <w:webHidden/>
+                  </w:rPr>
+                  <w:fldChar w:fldCharType="end"/>
+                </w:r>
+              </w:hyperlink>
+            </w:p>
+            <w:p>
+              <w:pPr>
+                <w:pStyle w:val="TOC1"/>
+                <w:tabs>
+                  <w:tab w:val="right" w:leader="dot" w:pos="9350"/>
+                </w:tabs>
+                <w:rPr>
+                  <w:rFonts w:eastAsiaTheme="minorEastAsia"/>
+                  <w:noProof/>
+                </w:rPr>
+              </w:pPr>
+              <w:hyperlink w:anchor="_Toc505507266" w:history="1">
+                <w:r>
+                  <w:rPr>
+                    <w:rStyle w:val="Hyperlink"/>
+                    <w:rFonts w:cstheme="minorHAnsi"/>
+                    <w:noProof/>
+                    <w:highlight w:val="yellow"/>
+                  </w:rPr>
+                  <w:t>7 CHALLENGES</w:t>
+                </w:r>
+                <w:r>
+                  <w:rPr>
+                    <w:noProof/>
+                    <w:webHidden/>
+                  </w:rPr>
+                  <w:tab/>
+                </w:r>
+                <w:r>
+                  <w:rPr>
+                    <w:noProof/>
+                    <w:webHidden/>
+                  </w:rPr>
+                  <w:fldChar w:fldCharType="begin"/>
+                </w:r>
+                <w:r>
+                  <w:rPr>
+                    <w:noProof/>
+                    <w:webHidden/>
+                  </w:rPr>
+                  <w:instrText xml:space="preserve"> PAGEREF _Toc505507266 \h </w:instrText>
+                </w:r>
+                <w:r>
+                  <w:rPr>
+                    <w:noProof/>
+                    <w:webHidden/>
+                  </w:rPr>
+                </w:r>
+                <w:r>
+                  <w:rPr>
+                    <w:noProof/>
+                    <w:webHidden/>
+                  </w:rPr>
+                  <w:fldChar w:fldCharType="separate"/>
+                </w:r>
+                <w:r>
+                  <w:rPr>
+                    <w:noProof/>
+                    <w:webHidden/>
+                  </w:rPr>
+                  <w:t>22</w:t>
                 </w:r>
                 <w:r>
                   <w:rPr>
@@ -1798,6 +2653,29 @@
         </w:p>
       </w:sdtContent>
     </w:sdt>
+    <w:p>
+      <w:r>
+        <w:br w:type="page"/>
+      </w:r>
+    </w:p>
+    <w:p>
+      <w:pPr>
+        <w:pStyle w:val="TableofFigures"/>
+        <w:tabs>
+          <w:tab w:val="right" w:leader="dot" w:pos="9350"/>
+        </w:tabs>
+      </w:pPr>
+    </w:p>
+    <w:p>
+      <w:pPr>
+        <w:pStyle w:val="Heading1"/>
+      </w:pPr>
+      <w:bookmarkStart w:id="1" w:name="_Toc505507235"/>
+      <w:r>
+        <w:t>Table of Figures</w:t>
+      </w:r>
+      <w:bookmarkEnd w:id="1"/>
+    </w:p>
     <w:p>
       <w:pPr>
         <w:pStyle w:val="TableofFigures"/>
@@ -2590,8 +3468,8 @@
           <w:b/>
         </w:rPr>
       </w:pPr>
-      <w:bookmarkStart w:id="0" w:name="_Toc503816355"/>
-      <w:bookmarkStart w:id="1" w:name="_Toc505015901"/>
+      <w:bookmarkStart w:id="2" w:name="_Toc503816355"/>
+      <w:bookmarkStart w:id="3" w:name="_Toc505507236"/>
       <w:r>
         <w:rPr>
           <w:rFonts w:asciiTheme="minorHAnsi" w:hAnsiTheme="minorHAnsi" w:cstheme="minorHAnsi"/>
@@ -2599,52 +3477,11 @@
         </w:rPr>
         <w:lastRenderedPageBreak/>
         <w:t>1 INTRODUCTION</w:t>
-      </w:r>
-      <w:bookmarkEnd w:id="0"/>
-      <w:bookmarkEnd w:id="1"/>
-    </w:p>
-    <w:p>
-      <w:pPr>
-        <w:pStyle w:val="Heading3"/>
-        <w:rPr>
-          <w:b/>
-          <w:color w:val="000000" w:themeColor="text1"/>
-        </w:rPr>
-      </w:pPr>
-      <w:bookmarkStart w:id="2" w:name="_Toc503816356"/>
-      <w:bookmarkStart w:id="3" w:name="_Toc505015902"/>
-      <w:r>
-        <w:rPr>
-          <w:b/>
-          <w:color w:val="000000" w:themeColor="text1"/>
-        </w:rPr>
-        <w:t xml:space="preserve">1.1 </w:t>
-      </w:r>
-      <w:r>
-        <w:rPr>
-          <w:b/>
-          <w:color w:val="000000" w:themeColor="text1"/>
-        </w:rPr>
-        <w:t>Purpose</w:t>
       </w:r>
       <w:bookmarkEnd w:id="2"/>
       <w:bookmarkEnd w:id="3"/>
     </w:p>
     <w:p>
-      <w:r>
-        <w:t xml:space="preserve">SRS version </w:t>
-      </w:r>
-      <w:r>
-        <w:t>2</w:t>
-      </w:r>
-      <w:r>
-        <w:t xml:space="preserve">.0 for Group16 </w:t>
-      </w:r>
-      <w:r>
-        <w:t>Scrum Manager</w:t>
-      </w:r>
-    </w:p>
-    <w:p>
       <w:pPr>
         <w:pStyle w:val="Heading3"/>
         <w:rPr>
@@ -2652,28 +3489,37 @@
           <w:color w:val="000000" w:themeColor="text1"/>
         </w:rPr>
       </w:pPr>
-      <w:bookmarkStart w:id="4" w:name="_Toc503816357"/>
-      <w:bookmarkStart w:id="5" w:name="_Toc505015903"/>
+      <w:bookmarkStart w:id="4" w:name="_Toc503816356"/>
+      <w:bookmarkStart w:id="5" w:name="_Toc505507237"/>
       <w:r>
         <w:rPr>
           <w:b/>
           <w:color w:val="000000" w:themeColor="text1"/>
         </w:rPr>
-        <w:t xml:space="preserve">1.2 </w:t>
+        <w:t xml:space="preserve">1.1 </w:t>
       </w:r>
       <w:r>
         <w:rPr>
           <w:b/>
           <w:color w:val="000000" w:themeColor="text1"/>
         </w:rPr>
-        <w:t>Project Summary</w:t>
+        <w:t>Purpose</w:t>
       </w:r>
       <w:bookmarkEnd w:id="4"/>
       <w:bookmarkEnd w:id="5"/>
     </w:p>
     <w:p>
       <w:r>
-        <w:t>A project management interface based on the scrum development process.</w:t>
+        <w:t xml:space="preserve">SRS version </w:t>
+      </w:r>
+      <w:r>
+        <w:t>2</w:t>
+      </w:r>
+      <w:r>
+        <w:t xml:space="preserve">.0 for Group16 </w:t>
+      </w:r>
+      <w:r>
+        <w:t>Scrum Manager</w:t>
       </w:r>
     </w:p>
     <w:p>
@@ -2684,24 +3530,56 @@
           <w:color w:val="000000" w:themeColor="text1"/>
         </w:rPr>
       </w:pPr>
-      <w:bookmarkStart w:id="6" w:name="_Toc503816358"/>
-      <w:bookmarkStart w:id="7" w:name="_Toc505015904"/>
+      <w:bookmarkStart w:id="6" w:name="_Toc503816357"/>
+      <w:bookmarkStart w:id="7" w:name="_Toc505507238"/>
       <w:r>
         <w:rPr>
           <w:b/>
           <w:color w:val="000000" w:themeColor="text1"/>
         </w:rPr>
-        <w:t xml:space="preserve">1.3 </w:t>
+        <w:t xml:space="preserve">1.2 </w:t>
       </w:r>
       <w:r>
         <w:rPr>
           <w:b/>
           <w:color w:val="000000" w:themeColor="text1"/>
         </w:rPr>
-        <w:t>Target Platform(s) / Operating System(s) Supported</w:t>
+        <w:t>Project Summary</w:t>
       </w:r>
       <w:bookmarkEnd w:id="6"/>
       <w:bookmarkEnd w:id="7"/>
+    </w:p>
+    <w:p>
+      <w:r>
+        <w:t>A project management interface based on the scrum development process.</w:t>
+      </w:r>
+    </w:p>
+    <w:p>
+      <w:pPr>
+        <w:pStyle w:val="Heading3"/>
+        <w:rPr>
+          <w:b/>
+          <w:color w:val="000000" w:themeColor="text1"/>
+        </w:rPr>
+      </w:pPr>
+      <w:bookmarkStart w:id="8" w:name="_Toc503816358"/>
+      <w:bookmarkStart w:id="9" w:name="_Toc505507239"/>
+      <w:r>
+        <w:rPr>
+          <w:b/>
+          <w:color w:val="000000" w:themeColor="text1"/>
+        </w:rPr>
+        <w:t xml:space="preserve">1.3 </w:t>
+      </w:r>
+      <w:r>
+        <w:rPr>
+          <w:b/>
+          <w:color w:val="000000" w:themeColor="text1"/>
+        </w:rPr>
+        <w:t>Target Platform(s) / Operating System(s) Supported</w:t>
+      </w:r>
+      <w:bookmarkEnd w:id="8"/>
+      <w:bookmarkEnd w:id="9"/>
     </w:p>
     <w:p>
       <w:pPr>
@@ -2747,8 +3625,8 @@
           <w:color w:val="000000" w:themeColor="text1"/>
         </w:rPr>
       </w:pPr>
-      <w:bookmarkStart w:id="8" w:name="_Toc503816359"/>
-      <w:bookmarkStart w:id="9" w:name="_Toc505015905"/>
+      <w:bookmarkStart w:id="10" w:name="_Toc503816359"/>
+      <w:bookmarkStart w:id="11" w:name="_Toc505507240"/>
       <w:r>
         <w:rPr>
           <w:b/>
@@ -2777,8 +3655,8 @@
         </w:rPr>
         <w:t>Programming Languages</w:t>
       </w:r>
-      <w:bookmarkEnd w:id="8"/>
-      <w:bookmarkEnd w:id="9"/>
+      <w:bookmarkEnd w:id="10"/>
+      <w:bookmarkEnd w:id="11"/>
     </w:p>
     <w:p>
       <w:pPr>
@@ -2936,8 +3814,8 @@
           <w:b/>
         </w:rPr>
       </w:pPr>
-      <w:bookmarkStart w:id="10" w:name="_Toc503816360"/>
-      <w:bookmarkStart w:id="11" w:name="_Toc505015906"/>
+      <w:bookmarkStart w:id="12" w:name="_Toc503816360"/>
+      <w:bookmarkStart w:id="13" w:name="_Toc505507241"/>
       <w:r>
         <w:rPr>
           <w:rFonts w:asciiTheme="minorHAnsi" w:hAnsiTheme="minorHAnsi" w:cstheme="minorHAnsi"/>
@@ -2945,8 +3823,8 @@
         </w:rPr>
         <w:t>2 SYSTEM DESCRIPTION</w:t>
       </w:r>
-      <w:bookmarkEnd w:id="10"/>
-      <w:bookmarkEnd w:id="11"/>
+      <w:bookmarkEnd w:id="12"/>
+      <w:bookmarkEnd w:id="13"/>
     </w:p>
     <w:p>
       <w:r>
@@ -3015,15 +3893,7 @@
         <w:t>Users will have privilege levels based on role, only admi</w:t>
       </w:r>
       <w:r>
-        <w:t xml:space="preserve">ns can create new projects, </w:t>
-      </w:r>
-      <w:proofErr w:type="gramStart"/>
-      <w:r>
-        <w:t>new users</w:t>
-      </w:r>
-      <w:proofErr w:type="gramEnd"/>
-      <w:r>
-        <w:t>, assign user roles and</w:t>
+        <w:t>ns can create new projects, new users, assign user roles and</w:t>
       </w:r>
       <w:r>
         <w:t xml:space="preserve"> everything below.  Scrum masters can finalize backlog items as complete</w:t>
@@ -3099,7 +3969,7 @@
           <w:color w:val="000000" w:themeColor="text1"/>
         </w:rPr>
       </w:pPr>
-      <w:bookmarkStart w:id="12" w:name="_Toc503816361"/>
+      <w:bookmarkStart w:id="14" w:name="_Toc503816361"/>
     </w:p>
     <w:p>
       <w:pPr>
@@ -3109,7 +3979,7 @@
           <w:color w:val="000000" w:themeColor="text1"/>
         </w:rPr>
       </w:pPr>
-      <w:bookmarkStart w:id="13" w:name="_Toc505015907"/>
+      <w:bookmarkStart w:id="15" w:name="_Toc505507242"/>
       <w:r>
         <w:rPr>
           <w:b/>
@@ -3145,8 +4015,8 @@
         </w:rPr>
         <w:t xml:space="preserve"> Modes</w:t>
       </w:r>
-      <w:bookmarkEnd w:id="12"/>
-      <w:bookmarkEnd w:id="13"/>
+      <w:bookmarkEnd w:id="14"/>
+      <w:bookmarkEnd w:id="15"/>
     </w:p>
     <w:p>
       <w:r>
@@ -3238,8 +4108,8 @@
           <w:color w:val="000000" w:themeColor="text1"/>
         </w:rPr>
       </w:pPr>
-      <w:bookmarkStart w:id="14" w:name="_Toc503816362"/>
-      <w:bookmarkStart w:id="15" w:name="_Toc505015908"/>
+      <w:bookmarkStart w:id="16" w:name="_Toc503816362"/>
+      <w:bookmarkStart w:id="17" w:name="_Toc505507243"/>
       <w:r>
         <w:rPr>
           <w:b/>
@@ -3282,8 +4152,8 @@
         </w:rPr>
         <w:t xml:space="preserve"> description</w:t>
       </w:r>
-      <w:bookmarkEnd w:id="14"/>
-      <w:bookmarkEnd w:id="15"/>
+      <w:bookmarkEnd w:id="16"/>
+      <w:bookmarkEnd w:id="17"/>
     </w:p>
     <w:p>
       <w:proofErr w:type="spellStart"/>
@@ -3878,8 +4748,8 @@
           <w:color w:val="000000" w:themeColor="text1"/>
         </w:rPr>
       </w:pPr>
-      <w:bookmarkStart w:id="16" w:name="_Toc503816364"/>
-      <w:bookmarkStart w:id="17" w:name="_Toc505015909"/>
+      <w:bookmarkStart w:id="18" w:name="_Toc503816364"/>
+      <w:bookmarkStart w:id="19" w:name="_Toc505507244"/>
       <w:r>
         <w:rPr>
           <w:b/>
@@ -3887,8 +4757,8 @@
         </w:rPr>
         <w:t>2.2 User Characteristics</w:t>
       </w:r>
-      <w:bookmarkEnd w:id="16"/>
-      <w:bookmarkEnd w:id="17"/>
+      <w:bookmarkEnd w:id="18"/>
+      <w:bookmarkEnd w:id="19"/>
     </w:p>
     <w:p>
       <w:r>
@@ -3906,8 +4776,8 @@
           <w:color w:val="000000" w:themeColor="text1"/>
         </w:rPr>
       </w:pPr>
-      <w:bookmarkStart w:id="18" w:name="_Toc503816365"/>
-      <w:bookmarkStart w:id="19" w:name="_Toc505015910"/>
+      <w:bookmarkStart w:id="20" w:name="_Toc503816365"/>
+      <w:bookmarkStart w:id="21" w:name="_Toc505507245"/>
       <w:r>
         <w:rPr>
           <w:b/>
@@ -3915,8 +4785,8 @@
         </w:rPr>
         <w:t>2.3 Constraints</w:t>
       </w:r>
-      <w:bookmarkEnd w:id="18"/>
-      <w:bookmarkEnd w:id="19"/>
+      <w:bookmarkEnd w:id="20"/>
+      <w:bookmarkEnd w:id="21"/>
     </w:p>
     <w:p>
       <w:pPr>
@@ -3959,7 +4829,7 @@
           <w:color w:val="000000" w:themeColor="text1"/>
         </w:rPr>
       </w:pPr>
-      <w:bookmarkStart w:id="20" w:name="_Toc505015911"/>
+      <w:bookmarkStart w:id="22" w:name="_Toc505507246"/>
       <w:r>
         <w:rPr>
           <w:b/>
@@ -3968,7 +4838,7 @@
         <w:lastRenderedPageBreak/>
         <w:t>2.4 Wireframes</w:t>
       </w:r>
-      <w:bookmarkEnd w:id="20"/>
+      <w:bookmarkEnd w:id="22"/>
     </w:p>
     <w:p>
       <w:pPr>
@@ -4028,7 +4898,7 @@
       <w:pPr>
         <w:pStyle w:val="Caption"/>
       </w:pPr>
-      <w:bookmarkStart w:id="21" w:name="_Toc505015925"/>
+      <w:bookmarkStart w:id="23" w:name="_Toc505015925"/>
       <w:r>
         <w:t xml:space="preserve">Figure </w:t>
       </w:r>
@@ -4043,7 +4913,7 @@
       <w:r>
         <w:t xml:space="preserve"> Dashboard ~ Feeney</w:t>
       </w:r>
-      <w:bookmarkEnd w:id="21"/>
+      <w:bookmarkEnd w:id="23"/>
     </w:p>
     <w:p>
       <w:pPr>
@@ -4100,7 +4970,7 @@
       <w:pPr>
         <w:pStyle w:val="Caption"/>
       </w:pPr>
-      <w:bookmarkStart w:id="22" w:name="_Toc505015926"/>
+      <w:bookmarkStart w:id="24" w:name="_Toc505015926"/>
       <w:r>
         <w:t xml:space="preserve">Figure </w:t>
       </w:r>
@@ -4115,7 +4985,7 @@
       <w:r>
         <w:t>. Scrum Master Dashboard ~ Fallin</w:t>
       </w:r>
-      <w:bookmarkEnd w:id="22"/>
+      <w:bookmarkEnd w:id="24"/>
     </w:p>
     <w:p>
       <w:pPr>
@@ -4173,7 +5043,7 @@
       <w:pPr>
         <w:pStyle w:val="Caption"/>
       </w:pPr>
-      <w:bookmarkStart w:id="23" w:name="_Toc505015927"/>
+      <w:bookmarkStart w:id="25" w:name="_Toc505015927"/>
       <w:r>
         <w:t xml:space="preserve">Figure </w:t>
       </w:r>
@@ -4188,7 +5058,7 @@
       <w:r>
         <w:t xml:space="preserve"> Project Manager ~ Martinez</w:t>
       </w:r>
-      <w:bookmarkEnd w:id="23"/>
+      <w:bookmarkEnd w:id="25"/>
     </w:p>
     <w:p>
       <w:pPr>
@@ -4245,7 +5115,7 @@
       <w:pPr>
         <w:pStyle w:val="Caption"/>
       </w:pPr>
-      <w:bookmarkStart w:id="24" w:name="_Toc505015928"/>
+      <w:bookmarkStart w:id="26" w:name="_Toc505015928"/>
       <w:r>
         <w:t xml:space="preserve">Figure </w:t>
       </w:r>
@@ -4260,7 +5130,7 @@
       <w:r>
         <w:t xml:space="preserve"> User Manger ~ Strother</w:t>
       </w:r>
-      <w:bookmarkEnd w:id="24"/>
+      <w:bookmarkEnd w:id="26"/>
     </w:p>
     <w:p>
       <w:pPr>
@@ -4318,7 +5188,7 @@
       <w:pPr>
         <w:pStyle w:val="Caption"/>
       </w:pPr>
-      <w:bookmarkStart w:id="25" w:name="_Toc505015929"/>
+      <w:bookmarkStart w:id="27" w:name="_Toc505015929"/>
       <w:r>
         <w:t xml:space="preserve">Figure </w:t>
       </w:r>
@@ -4333,7 +5203,7 @@
       <w:r>
         <w:t xml:space="preserve"> User Manager ~ Fallin</w:t>
       </w:r>
-      <w:bookmarkEnd w:id="25"/>
+      <w:bookmarkEnd w:id="27"/>
     </w:p>
     <w:p>
       <w:pPr>
@@ -4390,7 +5260,7 @@
       <w:pPr>
         <w:pStyle w:val="Caption"/>
       </w:pPr>
-      <w:bookmarkStart w:id="26" w:name="_Toc505015930"/>
+      <w:bookmarkStart w:id="28" w:name="_Toc505015930"/>
       <w:r>
         <w:t xml:space="preserve">Figure </w:t>
       </w:r>
@@ -4405,7 +5275,7 @@
       <w:r>
         <w:t xml:space="preserve"> Task Manager ~ Fallin</w:t>
       </w:r>
-      <w:bookmarkEnd w:id="26"/>
+      <w:bookmarkEnd w:id="28"/>
     </w:p>
     <w:p>
       <w:pPr>
@@ -4468,7 +5338,7 @@
       <w:pPr>
         <w:pStyle w:val="Caption"/>
       </w:pPr>
-      <w:bookmarkStart w:id="27" w:name="_Toc505015931"/>
+      <w:bookmarkStart w:id="29" w:name="_Toc505015931"/>
       <w:r>
         <w:t xml:space="preserve">Figure </w:t>
       </w:r>
@@ -4487,7 +5357,7 @@
       <w:r>
         <w:t>Berkner</w:t>
       </w:r>
-      <w:bookmarkEnd w:id="27"/>
+      <w:bookmarkEnd w:id="29"/>
       <w:proofErr w:type="spellEnd"/>
     </w:p>
     <w:p>
@@ -4552,7 +5422,7 @@
       <w:pPr>
         <w:pStyle w:val="Caption"/>
       </w:pPr>
-      <w:bookmarkStart w:id="28" w:name="_Toc505015932"/>
+      <w:bookmarkStart w:id="30" w:name="_Toc505015932"/>
       <w:r>
         <w:t xml:space="preserve">Figure </w:t>
       </w:r>
@@ -4571,7 +5441,7 @@
       <w:r>
         <w:t>Berkner</w:t>
       </w:r>
-      <w:bookmarkEnd w:id="28"/>
+      <w:bookmarkEnd w:id="30"/>
       <w:proofErr w:type="spellEnd"/>
     </w:p>
     <w:p>
@@ -4582,7 +5452,7 @@
           <w:b/>
         </w:rPr>
       </w:pPr>
-      <w:bookmarkStart w:id="29" w:name="_Toc503816366"/>
+      <w:bookmarkStart w:id="31" w:name="_Toc503816366"/>
     </w:p>
     <w:p>
       <w:pPr>
@@ -4639,7 +5509,7 @@
       <w:pPr>
         <w:pStyle w:val="Caption"/>
       </w:pPr>
-      <w:bookmarkStart w:id="30" w:name="_Toc505015933"/>
+      <w:bookmarkStart w:id="32" w:name="_Toc505015933"/>
       <w:r>
         <w:t xml:space="preserve">Figure </w:t>
       </w:r>
@@ -4654,7 +5524,7 @@
       <w:r>
         <w:t xml:space="preserve"> Timeline View ~ Collins</w:t>
       </w:r>
-      <w:bookmarkEnd w:id="30"/>
+      <w:bookmarkEnd w:id="32"/>
     </w:p>
     <w:p>
       <w:pPr>
@@ -4682,7 +5552,7 @@
           <w:b/>
         </w:rPr>
       </w:pPr>
-      <w:bookmarkStart w:id="31" w:name="_Toc505015912"/>
+      <w:bookmarkStart w:id="33" w:name="_Toc505507247"/>
       <w:r>
         <w:rPr>
           <w:rFonts w:asciiTheme="minorHAnsi" w:hAnsiTheme="minorHAnsi" w:cstheme="minorHAnsi"/>
@@ -4691,8 +5561,8 @@
         <w:lastRenderedPageBreak/>
         <w:t>3 FUNCTIONAL REQUIREMENTS</w:t>
       </w:r>
-      <w:bookmarkEnd w:id="29"/>
       <w:bookmarkEnd w:id="31"/>
+      <w:bookmarkEnd w:id="33"/>
     </w:p>
     <w:p>
       <w:pPr>
@@ -4702,8 +5572,8 @@
           <w:color w:val="000000" w:themeColor="text1"/>
         </w:rPr>
       </w:pPr>
-      <w:bookmarkStart w:id="32" w:name="_Toc503816367"/>
-      <w:bookmarkStart w:id="33" w:name="_Toc505015913"/>
+      <w:bookmarkStart w:id="34" w:name="_Toc503816367"/>
+      <w:bookmarkStart w:id="35" w:name="_Toc505507248"/>
       <w:r>
         <w:rPr>
           <w:b/>
@@ -4711,7 +5581,6 @@
         </w:rPr>
         <w:t xml:space="preserve">3.1 </w:t>
       </w:r>
-      <w:proofErr w:type="gramStart"/>
       <w:r>
         <w:rPr>
           <w:b/>
@@ -4719,9 +5588,8 @@
         </w:rPr>
         <w:t>Main Features</w:t>
       </w:r>
-      <w:bookmarkEnd w:id="32"/>
-      <w:bookmarkEnd w:id="33"/>
-      <w:proofErr w:type="gramEnd"/>
+      <w:bookmarkEnd w:id="34"/>
+      <w:bookmarkEnd w:id="35"/>
     </w:p>
     <w:p>
       <w:pPr>
@@ -4842,11 +5710,9 @@
       <w:r>
         <w:t xml:space="preserve"> on Backlog </w:t>
       </w:r>
-      <w:proofErr w:type="gramStart"/>
-      <w:r>
-        <w:t>priority</w:t>
-      </w:r>
-      <w:proofErr w:type="gramEnd"/>
+      <w:r>
+        <w:t>Priority</w:t>
+      </w:r>
       <w:r>
         <w:t xml:space="preserve"> Queue</w:t>
       </w:r>
@@ -4898,7 +5764,7 @@
           <w:color w:val="000000" w:themeColor="text1"/>
         </w:rPr>
       </w:pPr>
-      <w:bookmarkStart w:id="34" w:name="_Toc505015914"/>
+      <w:bookmarkStart w:id="36" w:name="_Toc505507249"/>
       <w:r>
         <w:rPr>
           <w:b/>
@@ -4906,7 +5772,7 @@
         </w:rPr>
         <w:t>3.2 Use Cases</w:t>
       </w:r>
-      <w:bookmarkEnd w:id="34"/>
+      <w:bookmarkEnd w:id="36"/>
     </w:p>
     <w:p>
       <w:r>
@@ -6133,15 +6999,7 @@
               <w:cnfStyle w:val="000000000000" w:firstRow="0" w:lastRow="0" w:firstColumn="0" w:lastColumn="0" w:oddVBand="0" w:evenVBand="0" w:oddHBand="0" w:evenHBand="0" w:firstRowFirstColumn="0" w:firstRowLastColumn="0" w:lastRowFirstColumn="0" w:lastRowLastColumn="0"/>
             </w:pPr>
             <w:r>
-              <w:t xml:space="preserve">Any user may create a task. A task includes </w:t>
-            </w:r>
-            <w:proofErr w:type="gramStart"/>
-            <w:r>
-              <w:t>a short description</w:t>
-            </w:r>
-            <w:proofErr w:type="gramEnd"/>
-            <w:r>
-              <w:t xml:space="preserve"> of a task and may include other information such as a tag indicating what part of a project it relates to. </w:t>
+              <w:t xml:space="preserve">Any user may create a task. A task includes a short description of a task and may include other information such as a tag indicating what part of a project it relates to. </w:t>
             </w:r>
             <w:r>
               <w:t>The task must also be assigned to a project, usually determined by the context from which the user creates the tasks.</w:t>
@@ -8288,7 +9146,7 @@
           <w:color w:val="000000" w:themeColor="text1"/>
         </w:rPr>
       </w:pPr>
-      <w:bookmarkStart w:id="35" w:name="_Toc505015915"/>
+      <w:bookmarkStart w:id="37" w:name="_Toc505507250"/>
       <w:r>
         <w:rPr>
           <w:b/>
@@ -8297,7 +9155,7 @@
         <w:lastRenderedPageBreak/>
         <w:t>3.3 Use case diagrams</w:t>
       </w:r>
-      <w:bookmarkEnd w:id="35"/>
+      <w:bookmarkEnd w:id="37"/>
     </w:p>
     <w:p>
       <w:pPr>
@@ -8360,7 +9218,7 @@
           <w:highlight w:val="cyan"/>
         </w:rPr>
       </w:pPr>
-      <w:bookmarkStart w:id="36" w:name="_Toc505015934"/>
+      <w:bookmarkStart w:id="38" w:name="_Toc505015934"/>
       <w:r>
         <w:t xml:space="preserve">Figure </w:t>
       </w:r>
@@ -8375,7 +9233,7 @@
       <w:r>
         <w:t xml:space="preserve"> Use Case Diagram</w:t>
       </w:r>
-      <w:bookmarkEnd w:id="36"/>
+      <w:bookmarkEnd w:id="38"/>
     </w:p>
     <w:p>
       <w:pPr>
@@ -8403,7 +9261,7 @@
           <w:b/>
         </w:rPr>
       </w:pPr>
-      <w:bookmarkStart w:id="37" w:name="_Toc505015916"/>
+      <w:bookmarkStart w:id="39" w:name="_Toc505507251"/>
       <w:r>
         <w:rPr>
           <w:rFonts w:asciiTheme="minorHAnsi" w:hAnsiTheme="minorHAnsi" w:cstheme="minorHAnsi"/>
@@ -8412,7 +9270,7 @@
         <w:lastRenderedPageBreak/>
         <w:t>4 EXTERNAL INTERFACE REQUIREMENTS</w:t>
       </w:r>
-      <w:bookmarkEnd w:id="37"/>
+      <w:bookmarkEnd w:id="39"/>
     </w:p>
     <w:p>
       <w:pPr>
@@ -8422,7 +9280,7 @@
           <w:color w:val="000000" w:themeColor="text1"/>
         </w:rPr>
       </w:pPr>
-      <w:bookmarkStart w:id="38" w:name="_Toc505015917"/>
+      <w:bookmarkStart w:id="40" w:name="_Toc505507252"/>
       <w:r>
         <w:rPr>
           <w:b/>
@@ -8430,7 +9288,7 @@
         </w:rPr>
         <w:t>4.1 User Interfaces</w:t>
       </w:r>
-      <w:bookmarkEnd w:id="38"/>
+      <w:bookmarkEnd w:id="40"/>
     </w:p>
     <w:p>
       <w:pPr>
@@ -8477,7 +9335,7 @@
           <w:highlight w:val="cyan"/>
         </w:rPr>
       </w:pPr>
-      <w:bookmarkStart w:id="39" w:name="_Toc505015918"/>
+      <w:bookmarkStart w:id="41" w:name="_Toc505507253"/>
       <w:r>
         <w:rPr>
           <w:b/>
@@ -8485,7 +9343,7 @@
         </w:rPr>
         <w:t>4.2 Hardware Interfaces</w:t>
       </w:r>
-      <w:bookmarkEnd w:id="39"/>
+      <w:bookmarkEnd w:id="41"/>
     </w:p>
     <w:p>
       <w:r>
@@ -8505,14 +9363,9 @@
       <w:r>
         <w:t xml:space="preserve">If the database is hosted on an external network behind a </w:t>
       </w:r>
-      <w:proofErr w:type="gramStart"/>
-      <w:r>
-        <w:t>firewall,</w:t>
-      </w:r>
-      <w:r>
-        <w:t xml:space="preserve">  either</w:t>
-      </w:r>
-      <w:proofErr w:type="gramEnd"/>
+      <w:r>
+        <w:t>firewall, either</w:t>
+      </w:r>
       <w:r>
         <w:t xml:space="preserve"> a VPN tunnel must be established or</w:t>
       </w:r>
@@ -8588,7 +9441,7 @@
       <w:pPr>
         <w:pStyle w:val="Caption"/>
       </w:pPr>
-      <w:bookmarkStart w:id="40" w:name="_Toc505015935"/>
+      <w:bookmarkStart w:id="42" w:name="_Toc505015935"/>
       <w:r>
         <w:t xml:space="preserve">Figure </w:t>
       </w:r>
@@ -8603,7 +9456,7 @@
       <w:r>
         <w:t xml:space="preserve"> Application Topology</w:t>
       </w:r>
-      <w:bookmarkEnd w:id="40"/>
+      <w:bookmarkEnd w:id="42"/>
     </w:p>
     <w:p>
       <w:pPr>
@@ -8613,7 +9466,7 @@
           <w:color w:val="000000" w:themeColor="text1"/>
         </w:rPr>
       </w:pPr>
-      <w:bookmarkStart w:id="41" w:name="_Toc505015919"/>
+      <w:bookmarkStart w:id="43" w:name="_Toc505507254"/>
       <w:r>
         <w:rPr>
           <w:b/>
@@ -8621,7 +9474,7 @@
         </w:rPr>
         <w:t>4.3 Software Interfaces</w:t>
       </w:r>
-      <w:bookmarkEnd w:id="41"/>
+      <w:bookmarkEnd w:id="43"/>
     </w:p>
     <w:p>
       <w:pPr>
@@ -11188,15 +12041,29 @@
           <w:color w:val="000000" w:themeColor="text1"/>
         </w:rPr>
       </w:pPr>
-      <w:bookmarkStart w:id="42" w:name="_Toc505015920"/>
+      <w:bookmarkStart w:id="44" w:name="_Toc505507255"/>
       <w:r>
         <w:rPr>
           <w:b/>
           <w:color w:val="000000" w:themeColor="text1"/>
         </w:rPr>
-        <w:t>4.4 Hardware Requirements</w:t>
-      </w:r>
-      <w:bookmarkEnd w:id="42"/>
+        <w:t xml:space="preserve">4.4 </w:t>
+      </w:r>
+      <w:r>
+        <w:rPr>
+          <w:b/>
+          <w:color w:val="000000" w:themeColor="text1"/>
+        </w:rPr>
+        <w:t xml:space="preserve">Minimum </w:t>
+      </w:r>
+      <w:r>
+        <w:rPr>
+          <w:b/>
+          <w:color w:val="000000" w:themeColor="text1"/>
+        </w:rPr>
+        <w:t>Hardware Requirements</w:t>
+      </w:r>
+      <w:bookmarkEnd w:id="44"/>
     </w:p>
     <w:p>
       <w:pPr>
@@ -11254,8 +12121,9 @@
           <w:highlight w:val="yellow"/>
         </w:rPr>
       </w:pPr>
-      <w:bookmarkStart w:id="43" w:name="_Toc503797266"/>
-      <w:bookmarkStart w:id="44" w:name="_Toc504938946"/>
+      <w:bookmarkStart w:id="45" w:name="_Toc503797266"/>
+      <w:bookmarkStart w:id="46" w:name="_Toc504938946"/>
+      <w:bookmarkStart w:id="47" w:name="_Toc505507256"/>
       <w:r>
         <w:rPr>
           <w:rFonts w:asciiTheme="minorHAnsi" w:hAnsiTheme="minorHAnsi" w:cstheme="minorHAnsi"/>
@@ -11264,7 +12132,7 @@
         </w:rPr>
         <w:t xml:space="preserve">5 </w:t>
       </w:r>
-      <w:bookmarkEnd w:id="43"/>
+      <w:bookmarkEnd w:id="45"/>
       <w:r>
         <w:rPr>
           <w:rFonts w:asciiTheme="minorHAnsi" w:hAnsiTheme="minorHAnsi" w:cstheme="minorHAnsi"/>
@@ -11282,7 +12150,8 @@
         </w:rPr>
         <w:t>ROADMAP</w:t>
       </w:r>
-      <w:bookmarkEnd w:id="44"/>
+      <w:bookmarkEnd w:id="46"/>
+      <w:bookmarkEnd w:id="47"/>
       <w:proofErr w:type="gramEnd"/>
     </w:p>
     <w:p>
@@ -11294,8 +12163,9 @@
           <w:highlight w:val="yellow"/>
         </w:rPr>
       </w:pPr>
-      <w:bookmarkStart w:id="45" w:name="_Toc504938947"/>
-      <w:bookmarkStart w:id="46" w:name="_Toc503797267"/>
+      <w:bookmarkStart w:id="48" w:name="_Toc504938947"/>
+      <w:bookmarkStart w:id="49" w:name="_Toc503797267"/>
+      <w:bookmarkStart w:id="50" w:name="_Toc505507257"/>
       <w:r>
         <w:rPr>
           <w:b/>
@@ -11304,8 +12174,9 @@
         </w:rPr>
         <w:t>5.1 Sprint 1</w:t>
       </w:r>
-      <w:bookmarkEnd w:id="45"/>
-      <w:bookmarkEnd w:id="46"/>
+      <w:bookmarkEnd w:id="48"/>
+      <w:bookmarkEnd w:id="49"/>
+      <w:bookmarkEnd w:id="50"/>
     </w:p>
     <w:p>
       <w:pPr>
@@ -11317,7 +12188,21 @@
         <w:rPr>
           <w:highlight w:val="yellow"/>
         </w:rPr>
-        <w:t>Sprint theme – What is the goal of this sprint?</w:t>
+        <w:t xml:space="preserve">Sprint theme – </w:t>
+      </w:r>
+      <w:proofErr w:type="spellStart"/>
+      <w:r>
+        <w:rPr>
+          <w:highlight w:val="yellow"/>
+        </w:rPr>
+        <w:t>Scrumbly</w:t>
+      </w:r>
+      <w:proofErr w:type="spellEnd"/>
+      <w:r>
+        <w:rPr>
+          <w:highlight w:val="yellow"/>
+        </w:rPr>
+        <w:t xml:space="preserve"> Lives!</w:t>
       </w:r>
     </w:p>
     <w:tbl>
@@ -11421,7 +12306,7 @@
               <w:rPr>
                 <w:highlight w:val="yellow"/>
               </w:rPr>
-              <w:t>Description (What does this task entail? What can the program do once it’s complete?)</w:t>
+              <w:t>The application will display the primary view in a window.</w:t>
             </w:r>
           </w:p>
         </w:tc>
@@ -11448,7 +12333,7 @@
               <w:rPr>
                 <w:highlight w:val="yellow"/>
               </w:rPr>
-              <w:t>Task</w:t>
+              <w:t>Implement Database</w:t>
             </w:r>
           </w:p>
         </w:tc>
@@ -11473,7 +12358,7 @@
               <w:rPr>
                 <w:highlight w:val="yellow"/>
               </w:rPr>
-              <w:t>Description</w:t>
+              <w:t>Configure remote MySQL database</w:t>
             </w:r>
           </w:p>
         </w:tc>
@@ -11530,7 +12415,7 @@
               <w:rPr>
                 <w:highlight w:val="yellow"/>
               </w:rPr>
-              <w:t>Task</w:t>
+              <w:t>User inputs user name and password to authenticate</w:t>
             </w:r>
           </w:p>
         </w:tc>
@@ -11555,7 +12440,7 @@
               <w:rPr>
                 <w:highlight w:val="yellow"/>
               </w:rPr>
-              <w:t>Description</w:t>
+              <w:t>The user will be able to login to the application</w:t>
             </w:r>
           </w:p>
         </w:tc>
@@ -11582,7 +12467,7 @@
               <w:rPr>
                 <w:highlight w:val="yellow"/>
               </w:rPr>
-              <w:t>Task</w:t>
+              <w:t>User can create a Backlog item</w:t>
             </w:r>
           </w:p>
         </w:tc>
@@ -11607,7 +12492,120 @@
               <w:rPr>
                 <w:highlight w:val="yellow"/>
               </w:rPr>
-              <w:t>Description</w:t>
+              <w:t>The user will be able to click a menu item or button and the backlog item creation dialog will appear allowing the user to input data and save the item</w:t>
+            </w:r>
+          </w:p>
+        </w:tc>
+      </w:tr>
+      <w:tr>
+        <w:tc>
+          <w:tcPr>
+            <w:tcW w:w="3505" w:type="dxa"/>
+            <w:tcBorders>
+              <w:top w:val="single" w:sz="4" w:space="0" w:color="auto"/>
+              <w:left w:val="single" w:sz="4" w:space="0" w:color="auto"/>
+              <w:bottom w:val="single" w:sz="4" w:space="0" w:color="auto"/>
+              <w:right w:val="single" w:sz="4" w:space="0" w:color="auto"/>
+            </w:tcBorders>
+          </w:tcPr>
+          <w:p>
+            <w:pPr>
+              <w:rPr>
+                <w:highlight w:val="yellow"/>
+              </w:rPr>
+            </w:pPr>
+            <w:r>
+              <w:rPr>
+                <w:highlight w:val="yellow"/>
+              </w:rPr>
+              <w:t>User can create a Project</w:t>
+            </w:r>
+          </w:p>
+        </w:tc>
+        <w:tc>
+          <w:tcPr>
+            <w:tcW w:w="5845" w:type="dxa"/>
+            <w:tcBorders>
+              <w:top w:val="single" w:sz="4" w:space="0" w:color="auto"/>
+              <w:left w:val="single" w:sz="4" w:space="0" w:color="auto"/>
+              <w:bottom w:val="single" w:sz="4" w:space="0" w:color="auto"/>
+              <w:right w:val="single" w:sz="4" w:space="0" w:color="auto"/>
+            </w:tcBorders>
+          </w:tcPr>
+          <w:p>
+            <w:pPr>
+              <w:rPr>
+                <w:highlight w:val="yellow"/>
+              </w:rPr>
+            </w:pPr>
+            <w:r>
+              <w:rPr>
+                <w:highlight w:val="yellow"/>
+              </w:rPr>
+              <w:t>The user will be able to click a menu item or button and the Project creation dialog will appear allowing the user to input data and save the item</w:t>
+            </w:r>
+          </w:p>
+        </w:tc>
+      </w:tr>
+      <w:tr>
+        <w:tc>
+          <w:tcPr>
+            <w:tcW w:w="3505" w:type="dxa"/>
+            <w:tcBorders>
+              <w:top w:val="single" w:sz="4" w:space="0" w:color="auto"/>
+              <w:left w:val="single" w:sz="4" w:space="0" w:color="auto"/>
+              <w:bottom w:val="single" w:sz="4" w:space="0" w:color="auto"/>
+              <w:right w:val="single" w:sz="4" w:space="0" w:color="auto"/>
+            </w:tcBorders>
+          </w:tcPr>
+          <w:p>
+            <w:pPr>
+              <w:rPr>
+                <w:highlight w:val="yellow"/>
+              </w:rPr>
+            </w:pPr>
+            <w:r>
+              <w:rPr>
+                <w:highlight w:val="yellow"/>
+              </w:rPr>
+              <w:lastRenderedPageBreak/>
+              <w:t>User can create a Sprint</w:t>
+            </w:r>
+          </w:p>
+        </w:tc>
+        <w:tc>
+          <w:tcPr>
+            <w:tcW w:w="5845" w:type="dxa"/>
+            <w:tcBorders>
+              <w:top w:val="single" w:sz="4" w:space="0" w:color="auto"/>
+              <w:left w:val="single" w:sz="4" w:space="0" w:color="auto"/>
+              <w:bottom w:val="single" w:sz="4" w:space="0" w:color="auto"/>
+              <w:right w:val="single" w:sz="4" w:space="0" w:color="auto"/>
+            </w:tcBorders>
+          </w:tcPr>
+          <w:p>
+            <w:pPr>
+              <w:rPr>
+                <w:highlight w:val="yellow"/>
+              </w:rPr>
+            </w:pPr>
+            <w:r>
+              <w:rPr>
+                <w:highlight w:val="yellow"/>
+              </w:rPr>
+              <w:t xml:space="preserve">The user will be able to click a menu item or button and </w:t>
+            </w:r>
+            <w:r>
+              <w:rPr>
+                <w:highlight w:val="yellow"/>
+              </w:rPr>
+              <w:t>the Sprint</w:t>
+            </w:r>
+            <w:r>
+              <w:rPr>
+                <w:highlight w:val="yellow"/>
+              </w:rPr>
+              <w:t xml:space="preserve"> creation dialog will appear allowing the user to input data and save the item</w:t>
             </w:r>
           </w:p>
         </w:tc>
@@ -11622,8 +12620,8 @@
           <w:highlight w:val="yellow"/>
         </w:rPr>
       </w:pPr>
-      <w:bookmarkStart w:id="47" w:name="_Toc504938948"/>
-      <w:bookmarkStart w:id="48" w:name="_Toc503797268"/>
+      <w:bookmarkStart w:id="51" w:name="_Toc504938948"/>
+      <w:bookmarkStart w:id="52" w:name="_Toc503797268"/>
     </w:p>
     <w:p>
       <w:pPr>
@@ -11634,6 +12632,7 @@
           <w:highlight w:val="yellow"/>
         </w:rPr>
       </w:pPr>
+      <w:bookmarkStart w:id="53" w:name="_Toc505507258"/>
       <w:r>
         <w:rPr>
           <w:b/>
@@ -11642,8 +12641,9 @@
         </w:rPr>
         <w:t>5.2 Sprint 2</w:t>
       </w:r>
-      <w:bookmarkEnd w:id="47"/>
-      <w:bookmarkEnd w:id="48"/>
+      <w:bookmarkEnd w:id="51"/>
+      <w:bookmarkEnd w:id="52"/>
+      <w:bookmarkEnd w:id="53"/>
     </w:p>
     <w:p>
       <w:pPr>
@@ -11655,13 +12655,27 @@
         <w:rPr>
           <w:highlight w:val="yellow"/>
         </w:rPr>
-        <w:t xml:space="preserve">Sprint theme – </w:t>
+        <w:t>Sprint theme –</w:t>
       </w:r>
       <w:r>
         <w:rPr>
           <w:highlight w:val="yellow"/>
         </w:rPr>
-        <w:t>Basic User Interface</w:t>
+        <w:t xml:space="preserve"> </w:t>
+      </w:r>
+      <w:proofErr w:type="spellStart"/>
+      <w:r>
+        <w:rPr>
+          <w:highlight w:val="yellow"/>
+        </w:rPr>
+        <w:t>Scrumbly</w:t>
+      </w:r>
+      <w:proofErr w:type="spellEnd"/>
+      <w:r>
+        <w:rPr>
+          <w:highlight w:val="yellow"/>
+        </w:rPr>
+        <w:t xml:space="preserve"> plays well with others</w:t>
       </w:r>
     </w:p>
     <w:tbl>
@@ -11694,8 +12708,8 @@
                 <w:highlight w:val="yellow"/>
               </w:rPr>
             </w:pPr>
-            <w:bookmarkStart w:id="49" w:name="_Toc504938949"/>
-            <w:bookmarkStart w:id="50" w:name="_Toc503797269"/>
+            <w:bookmarkStart w:id="54" w:name="_Toc504938949"/>
+            <w:bookmarkStart w:id="55" w:name="_Toc503797269"/>
             <w:r>
               <w:rPr>
                 <w:b/>
@@ -11716,7 +12730,6 @@
               <w:bottom w:val="single" w:sz="4" w:space="0" w:color="auto"/>
               <w:right w:val="single" w:sz="4" w:space="0" w:color="auto"/>
             </w:tcBorders>
-            <w:hideMark/>
           </w:tcPr>
           <w:p>
             <w:pPr>
@@ -11728,17 +12741,8 @@
               <w:rPr>
                 <w:highlight w:val="yellow"/>
               </w:rPr>
-              <w:lastRenderedPageBreak/>
-              <w:t xml:space="preserve">User Opens Application and is greeted by </w:t>
-            </w:r>
-            <w:proofErr w:type="spellStart"/>
-            <w:r>
-              <w:rPr>
-                <w:highlight w:val="yellow"/>
-              </w:rPr>
-              <w:t>Scrumbly</w:t>
-            </w:r>
-            <w:proofErr w:type="spellEnd"/>
+              <w:t>Sprint View</w:t>
+            </w:r>
           </w:p>
         </w:tc>
         <w:tc>
@@ -11750,7 +12754,6 @@
               <w:bottom w:val="single" w:sz="4" w:space="0" w:color="auto"/>
               <w:right w:val="single" w:sz="4" w:space="0" w:color="auto"/>
             </w:tcBorders>
-            <w:hideMark/>
           </w:tcPr>
           <w:p>
             <w:pPr>
@@ -11762,7 +12765,7 @@
               <w:rPr>
                 <w:highlight w:val="yellow"/>
               </w:rPr>
-              <w:t>The application will display the primary view in a window.</w:t>
+              <w:t>User will have the ability to view and manage Sprints</w:t>
             </w:r>
           </w:p>
         </w:tc>
@@ -11777,7 +12780,6 @@
               <w:bottom w:val="single" w:sz="4" w:space="0" w:color="auto"/>
               <w:right w:val="single" w:sz="4" w:space="0" w:color="auto"/>
             </w:tcBorders>
-            <w:hideMark/>
           </w:tcPr>
           <w:p>
             <w:pPr>
@@ -11789,7 +12791,7 @@
               <w:rPr>
                 <w:highlight w:val="yellow"/>
               </w:rPr>
-              <w:t>User inputs user name and password to authenticate</w:t>
+              <w:t>Backlog View</w:t>
             </w:r>
           </w:p>
         </w:tc>
@@ -11802,7 +12804,6 @@
               <w:bottom w:val="single" w:sz="4" w:space="0" w:color="auto"/>
               <w:right w:val="single" w:sz="4" w:space="0" w:color="auto"/>
             </w:tcBorders>
-            <w:hideMark/>
           </w:tcPr>
           <w:p>
             <w:pPr>
@@ -11814,7 +12815,57 @@
               <w:rPr>
                 <w:highlight w:val="yellow"/>
               </w:rPr>
-              <w:t>The user will be able to login to the application</w:t>
+              <w:t>User will have the ability to view and groom the Backlog</w:t>
+            </w:r>
+          </w:p>
+        </w:tc>
+      </w:tr>
+      <w:tr>
+        <w:tc>
+          <w:tcPr>
+            <w:tcW w:w="3505" w:type="dxa"/>
+            <w:tcBorders>
+              <w:top w:val="single" w:sz="4" w:space="0" w:color="auto"/>
+              <w:left w:val="single" w:sz="4" w:space="0" w:color="auto"/>
+              <w:bottom w:val="single" w:sz="4" w:space="0" w:color="auto"/>
+              <w:right w:val="single" w:sz="4" w:space="0" w:color="auto"/>
+            </w:tcBorders>
+          </w:tcPr>
+          <w:p>
+            <w:pPr>
+              <w:rPr>
+                <w:highlight w:val="yellow"/>
+              </w:rPr>
+            </w:pPr>
+            <w:r>
+              <w:rPr>
+                <w:highlight w:val="yellow"/>
+              </w:rPr>
+              <w:t>Implement Ability to create multiple projects</w:t>
+            </w:r>
+          </w:p>
+        </w:tc>
+        <w:tc>
+          <w:tcPr>
+            <w:tcW w:w="5845" w:type="dxa"/>
+            <w:tcBorders>
+              <w:top w:val="single" w:sz="4" w:space="0" w:color="auto"/>
+              <w:left w:val="single" w:sz="4" w:space="0" w:color="auto"/>
+              <w:bottom w:val="single" w:sz="4" w:space="0" w:color="auto"/>
+              <w:right w:val="single" w:sz="4" w:space="0" w:color="auto"/>
+            </w:tcBorders>
+          </w:tcPr>
+          <w:p>
+            <w:pPr>
+              <w:rPr>
+                <w:highlight w:val="yellow"/>
+              </w:rPr>
+            </w:pPr>
+            <w:r>
+              <w:rPr>
+                <w:highlight w:val="yellow"/>
+              </w:rPr>
+              <w:t>User will have the ability to create more than one project</w:t>
             </w:r>
           </w:p>
         </w:tc>
@@ -11859,7 +12910,6 @@
               <w:bottom w:val="single" w:sz="4" w:space="0" w:color="auto"/>
               <w:right w:val="single" w:sz="4" w:space="0" w:color="auto"/>
             </w:tcBorders>
-            <w:hideMark/>
           </w:tcPr>
           <w:p>
             <w:pPr>
@@ -11871,7 +12921,7 @@
               <w:rPr>
                 <w:highlight w:val="yellow"/>
               </w:rPr>
-              <w:t>User can create a Backlog item</w:t>
+              <w:t>User Management View</w:t>
             </w:r>
           </w:p>
         </w:tc>
@@ -11884,7 +12934,6 @@
               <w:bottom w:val="single" w:sz="4" w:space="0" w:color="auto"/>
               <w:right w:val="single" w:sz="4" w:space="0" w:color="auto"/>
             </w:tcBorders>
-            <w:hideMark/>
           </w:tcPr>
           <w:p>
             <w:pPr>
@@ -11896,7 +12945,7 @@
               <w:rPr>
                 <w:highlight w:val="yellow"/>
               </w:rPr>
-              <w:t>The user will be able to click a menu item or button and the backlog item creation dialog will appear allowing the user to input data and save the item</w:t>
+              <w:t>User will have the ability to view and manage members</w:t>
             </w:r>
           </w:p>
         </w:tc>
@@ -11911,7 +12960,6 @@
               <w:bottom w:val="single" w:sz="4" w:space="0" w:color="auto"/>
               <w:right w:val="single" w:sz="4" w:space="0" w:color="auto"/>
             </w:tcBorders>
-            <w:hideMark/>
           </w:tcPr>
           <w:p>
             <w:pPr>
@@ -11923,7 +12971,7 @@
               <w:rPr>
                 <w:highlight w:val="yellow"/>
               </w:rPr>
-              <w:t>User can create a Sprint</w:t>
+              <w:t>Implement Ability to create multiple Teams</w:t>
             </w:r>
           </w:p>
         </w:tc>
@@ -11936,7 +12984,6 @@
               <w:bottom w:val="single" w:sz="4" w:space="0" w:color="auto"/>
               <w:right w:val="single" w:sz="4" w:space="0" w:color="auto"/>
             </w:tcBorders>
-            <w:hideMark/>
           </w:tcPr>
           <w:p>
             <w:pPr>
@@ -11948,27 +12995,7 @@
               <w:rPr>
                 <w:highlight w:val="yellow"/>
               </w:rPr>
-              <w:t xml:space="preserve">The user will be able to click a menu item or button and </w:t>
-            </w:r>
-            <w:proofErr w:type="gramStart"/>
-            <w:r>
-              <w:rPr>
-                <w:highlight w:val="yellow"/>
-              </w:rPr>
-              <w:t xml:space="preserve">the  </w:t>
-            </w:r>
-            <w:r>
-              <w:rPr>
-                <w:highlight w:val="yellow"/>
-              </w:rPr>
-              <w:t>Sprint</w:t>
-            </w:r>
-            <w:proofErr w:type="gramEnd"/>
-            <w:r>
-              <w:rPr>
-                <w:highlight w:val="yellow"/>
-              </w:rPr>
-              <w:t xml:space="preserve"> creation dialog will appear allowing the user to input data and save the item</w:t>
+              <w:t>User will have the ability to create teams and assign teams to Projects</w:t>
             </w:r>
           </w:p>
         </w:tc>
@@ -11994,7 +13021,7 @@
               <w:rPr>
                 <w:highlight w:val="yellow"/>
               </w:rPr>
-              <w:t>User can create a Project</w:t>
+              <w:t>Implement Roles</w:t>
             </w:r>
           </w:p>
         </w:tc>
@@ -12018,19 +13045,7 @@
               <w:rPr>
                 <w:highlight w:val="yellow"/>
               </w:rPr>
-              <w:t xml:space="preserve">The user will be able to click a menu item or button and the </w:t>
-            </w:r>
-            <w:r>
-              <w:rPr>
-                <w:highlight w:val="yellow"/>
-              </w:rPr>
-              <w:t>Project</w:t>
-            </w:r>
-            <w:r>
-              <w:rPr>
-                <w:highlight w:val="yellow"/>
-              </w:rPr>
-              <w:t xml:space="preserve"> creation dialog will appear allowing the user to input data and save the item</w:t>
+              <w:t>Restrict Feature accessibility by User Type</w:t>
             </w:r>
           </w:p>
         </w:tc>
@@ -12055,6 +13070,7 @@
           <w:highlight w:val="yellow"/>
         </w:rPr>
       </w:pPr>
+      <w:bookmarkStart w:id="56" w:name="_Toc505507259"/>
       <w:r>
         <w:rPr>
           <w:b/>
@@ -12063,8 +13079,9 @@
         </w:rPr>
         <w:t>5.3 Sprint 3</w:t>
       </w:r>
-      <w:bookmarkEnd w:id="49"/>
-      <w:bookmarkEnd w:id="50"/>
+      <w:bookmarkEnd w:id="54"/>
+      <w:bookmarkEnd w:id="55"/>
+      <w:bookmarkEnd w:id="56"/>
     </w:p>
     <w:p>
       <w:pPr>
@@ -12072,8 +13089,8 @@
           <w:highlight w:val="yellow"/>
         </w:rPr>
       </w:pPr>
-      <w:bookmarkStart w:id="51" w:name="_Toc504938950"/>
-      <w:bookmarkStart w:id="52" w:name="_Toc503797270"/>
+      <w:bookmarkStart w:id="57" w:name="_Toc504938950"/>
+      <w:bookmarkStart w:id="58" w:name="_Toc503797270"/>
       <w:r>
         <w:rPr>
           <w:highlight w:val="yellow"/>
@@ -12084,8 +13101,16 @@
         <w:rPr>
           <w:highlight w:val="yellow"/>
         </w:rPr>
-        <w:t>User Interactions</w:t>
-      </w:r>
+        <w:t xml:space="preserve">Hello World, Meet </w:t>
+      </w:r>
+      <w:proofErr w:type="spellStart"/>
+      <w:r>
+        <w:rPr>
+          <w:highlight w:val="yellow"/>
+        </w:rPr>
+        <w:t>Scrumbly</w:t>
+      </w:r>
+      <w:proofErr w:type="spellEnd"/>
     </w:p>
     <w:tbl>
       <w:tblPr>
@@ -12128,6 +13153,9 @@
         </w:tc>
       </w:tr>
       <w:tr>
+        <w:trPr>
+          <w:trHeight w:val="98"/>
+        </w:trPr>
         <w:tc>
           <w:tcPr>
             <w:tcW w:w="3505" w:type="dxa"/>
@@ -12137,7 +13165,6 @@
               <w:bottom w:val="single" w:sz="4" w:space="0" w:color="auto"/>
               <w:right w:val="single" w:sz="4" w:space="0" w:color="auto"/>
             </w:tcBorders>
-            <w:hideMark/>
           </w:tcPr>
           <w:p>
             <w:pPr>
@@ -12149,7 +13176,7 @@
               <w:rPr>
                 <w:highlight w:val="yellow"/>
               </w:rPr>
-              <w:t>Task (Feature/user story to work on)</w:t>
+              <w:t>Locally Cache data to disk to increase performance</w:t>
             </w:r>
           </w:p>
         </w:tc>
@@ -12162,7 +13189,6 @@
               <w:bottom w:val="single" w:sz="4" w:space="0" w:color="auto"/>
               <w:right w:val="single" w:sz="4" w:space="0" w:color="auto"/>
             </w:tcBorders>
-            <w:hideMark/>
           </w:tcPr>
           <w:p>
             <w:pPr>
@@ -12174,7 +13200,7 @@
               <w:rPr>
                 <w:highlight w:val="yellow"/>
               </w:rPr>
-              <w:t>Description (What does this task entail? What can the program do once it’s complete?)</w:t>
+              <w:t>Client pc will cache project data to the hard disk to minimize network data transfer time penalties.</w:t>
             </w:r>
           </w:p>
         </w:tc>
@@ -12189,7 +13215,6 @@
               <w:bottom w:val="single" w:sz="4" w:space="0" w:color="auto"/>
               <w:right w:val="single" w:sz="4" w:space="0" w:color="auto"/>
             </w:tcBorders>
-            <w:hideMark/>
           </w:tcPr>
           <w:p>
             <w:pPr>
@@ -12201,7 +13226,7 @@
               <w:rPr>
                 <w:highlight w:val="yellow"/>
               </w:rPr>
-              <w:t>Task</w:t>
+              <w:t>Resolve All Bugs</w:t>
             </w:r>
           </w:p>
         </w:tc>
@@ -12214,7 +13239,6 @@
               <w:bottom w:val="single" w:sz="4" w:space="0" w:color="auto"/>
               <w:right w:val="single" w:sz="4" w:space="0" w:color="auto"/>
             </w:tcBorders>
-            <w:hideMark/>
           </w:tcPr>
           <w:p>
             <w:pPr>
@@ -12226,7 +13250,7 @@
               <w:rPr>
                 <w:highlight w:val="yellow"/>
               </w:rPr>
-              <w:t>Description</w:t>
+              <w:t>Fix any bug or refactor tasks that remain</w:t>
             </w:r>
           </w:p>
         </w:tc>
@@ -12271,7 +13295,6 @@
               <w:bottom w:val="single" w:sz="4" w:space="0" w:color="auto"/>
               <w:right w:val="single" w:sz="4" w:space="0" w:color="auto"/>
             </w:tcBorders>
-            <w:hideMark/>
           </w:tcPr>
           <w:p>
             <w:pPr>
@@ -12283,7 +13306,7 @@
               <w:rPr>
                 <w:highlight w:val="yellow"/>
               </w:rPr>
-              <w:t>Task</w:t>
+              <w:t>Personalized Statistics</w:t>
             </w:r>
           </w:p>
         </w:tc>
@@ -12296,7 +13319,6 @@
               <w:bottom w:val="single" w:sz="4" w:space="0" w:color="auto"/>
               <w:right w:val="single" w:sz="4" w:space="0" w:color="auto"/>
             </w:tcBorders>
-            <w:hideMark/>
           </w:tcPr>
           <w:p>
             <w:pPr>
@@ -12308,7 +13330,7 @@
               <w:rPr>
                 <w:highlight w:val="yellow"/>
               </w:rPr>
-              <w:t>Description</w:t>
+              <w:t>Scrum master will be able to see the statistics of each user.  Each user will be able to see his own statistics</w:t>
             </w:r>
           </w:p>
         </w:tc>
@@ -12323,7 +13345,6 @@
               <w:bottom w:val="single" w:sz="4" w:space="0" w:color="auto"/>
               <w:right w:val="single" w:sz="4" w:space="0" w:color="auto"/>
             </w:tcBorders>
-            <w:hideMark/>
           </w:tcPr>
           <w:p>
             <w:pPr>
@@ -12335,7 +13356,7 @@
               <w:rPr>
                 <w:highlight w:val="yellow"/>
               </w:rPr>
-              <w:t>Task</w:t>
+              <w:t>Final Testing and Bug Resolution</w:t>
             </w:r>
           </w:p>
         </w:tc>
@@ -12348,7 +13369,6 @@
               <w:bottom w:val="single" w:sz="4" w:space="0" w:color="auto"/>
               <w:right w:val="single" w:sz="4" w:space="0" w:color="auto"/>
             </w:tcBorders>
-            <w:hideMark/>
           </w:tcPr>
           <w:p>
             <w:pPr>
@@ -12360,7 +13380,7 @@
               <w:rPr>
                 <w:highlight w:val="yellow"/>
               </w:rPr>
-              <w:t>Description</w:t>
+              <w:t>Run tests that try to break the application, find and resolve bugs</w:t>
             </w:r>
           </w:p>
         </w:tc>
@@ -12378,6 +13398,42 @@
     </w:p>
     <w:p>
       <w:pPr>
+        <w:pStyle w:val="Heading1"/>
+        <w:rPr>
+          <w:rFonts w:asciiTheme="minorHAnsi" w:hAnsiTheme="minorHAnsi" w:cstheme="minorHAnsi"/>
+          <w:b/>
+          <w:highlight w:val="yellow"/>
+        </w:rPr>
+      </w:pPr>
+      <w:bookmarkStart w:id="59" w:name="_Toc504938951"/>
+      <w:bookmarkStart w:id="60" w:name="_Toc503797271"/>
+      <w:bookmarkStart w:id="61" w:name="_Toc505507260"/>
+      <w:bookmarkEnd w:id="57"/>
+      <w:bookmarkEnd w:id="58"/>
+      <w:r>
+        <w:rPr>
+          <w:rFonts w:asciiTheme="minorHAnsi" w:hAnsiTheme="minorHAnsi" w:cstheme="minorHAnsi"/>
+          <w:b/>
+          <w:highlight w:val="yellow"/>
+        </w:rPr>
+        <w:t xml:space="preserve">6 FEATURE PRIORITY </w:t>
+      </w:r>
+      <w:proofErr w:type="gramStart"/>
+      <w:r>
+        <w:rPr>
+          <w:rFonts w:asciiTheme="minorHAnsi" w:hAnsiTheme="minorHAnsi" w:cstheme="minorHAnsi"/>
+          <w:b/>
+          <w:highlight w:val="yellow"/>
+        </w:rPr>
+        <w:t>LIST</w:t>
+      </w:r>
+      <w:bookmarkEnd w:id="59"/>
+      <w:bookmarkEnd w:id="60"/>
+      <w:bookmarkEnd w:id="61"/>
+      <w:proofErr w:type="gramEnd"/>
+    </w:p>
+    <w:p>
+      <w:pPr>
         <w:pStyle w:val="Heading3"/>
         <w:rPr>
           <w:b/>
@@ -12385,368 +13441,20 @@
           <w:highlight w:val="yellow"/>
         </w:rPr>
       </w:pPr>
+      <w:bookmarkStart w:id="62" w:name="_Toc504938952"/>
+      <w:bookmarkStart w:id="63" w:name="_Toc503797272"/>
+      <w:bookmarkStart w:id="64" w:name="_Toc505507261"/>
       <w:r>
         <w:rPr>
           <w:b/>
           <w:color w:val="000000" w:themeColor="text1"/>
           <w:highlight w:val="yellow"/>
         </w:rPr>
-        <w:t>5.4 Sprint 4</w:t>
-      </w:r>
-      <w:bookmarkEnd w:id="51"/>
-      <w:bookmarkEnd w:id="52"/>
-    </w:p>
-    <w:p>
-      <w:pPr>
-        <w:rPr>
-          <w:highlight w:val="yellow"/>
-        </w:rPr>
-      </w:pPr>
-      <w:bookmarkStart w:id="53" w:name="_Toc504938951"/>
-      <w:bookmarkStart w:id="54" w:name="_Toc503797271"/>
-      <w:r>
-        <w:rPr>
-          <w:highlight w:val="yellow"/>
-        </w:rPr>
-        <w:t>Sprint theme –</w:t>
-      </w:r>
-      <w:r>
-        <w:rPr>
-          <w:highlight w:val="yellow"/>
-        </w:rPr>
-        <w:t xml:space="preserve"> Final Product</w:t>
-      </w:r>
-    </w:p>
-    <w:tbl>
-      <w:tblPr>
-        <w:tblStyle w:val="TableGrid"/>
-        <w:tblW w:w="0" w:type="auto"/>
-        <w:tblLook w:val="04A0" w:firstRow="1" w:lastRow="0" w:firstColumn="1" w:lastColumn="0" w:noHBand="0" w:noVBand="1"/>
-      </w:tblPr>
-      <w:tblGrid>
-        <w:gridCol w:w="3505"/>
-        <w:gridCol w:w="5845"/>
-      </w:tblGrid>
-      <w:tr>
-        <w:tc>
-          <w:tcPr>
-            <w:tcW w:w="9350" w:type="dxa"/>
-            <w:gridSpan w:val="2"/>
-            <w:tcBorders>
-              <w:top w:val="single" w:sz="4" w:space="0" w:color="auto"/>
-              <w:left w:val="single" w:sz="4" w:space="0" w:color="auto"/>
-              <w:bottom w:val="single" w:sz="4" w:space="0" w:color="auto"/>
-              <w:right w:val="single" w:sz="4" w:space="0" w:color="auto"/>
-            </w:tcBorders>
-            <w:hideMark/>
-          </w:tcPr>
-          <w:p>
-            <w:pPr>
-              <w:rPr>
-                <w:b/>
-                <w:highlight w:val="yellow"/>
-              </w:rPr>
-            </w:pPr>
-            <w:r>
-              <w:rPr>
-                <w:b/>
-                <w:highlight w:val="yellow"/>
-              </w:rPr>
-              <w:t>Week 1</w:t>
-            </w:r>
-          </w:p>
-        </w:tc>
-      </w:tr>
-      <w:tr>
-        <w:tc>
-          <w:tcPr>
-            <w:tcW w:w="3505" w:type="dxa"/>
-            <w:tcBorders>
-              <w:top w:val="single" w:sz="4" w:space="0" w:color="auto"/>
-              <w:left w:val="single" w:sz="4" w:space="0" w:color="auto"/>
-              <w:bottom w:val="single" w:sz="4" w:space="0" w:color="auto"/>
-              <w:right w:val="single" w:sz="4" w:space="0" w:color="auto"/>
-            </w:tcBorders>
-            <w:hideMark/>
-          </w:tcPr>
-          <w:p>
-            <w:pPr>
-              <w:rPr>
-                <w:highlight w:val="yellow"/>
-              </w:rPr>
-            </w:pPr>
-            <w:r>
-              <w:rPr>
-                <w:highlight w:val="yellow"/>
-              </w:rPr>
-              <w:t>Finalize Interfaces</w:t>
-            </w:r>
-          </w:p>
-        </w:tc>
-        <w:tc>
-          <w:tcPr>
-            <w:tcW w:w="5845" w:type="dxa"/>
-            <w:tcBorders>
-              <w:top w:val="single" w:sz="4" w:space="0" w:color="auto"/>
-              <w:left w:val="single" w:sz="4" w:space="0" w:color="auto"/>
-              <w:bottom w:val="single" w:sz="4" w:space="0" w:color="auto"/>
-              <w:right w:val="single" w:sz="4" w:space="0" w:color="auto"/>
-            </w:tcBorders>
-            <w:hideMark/>
-          </w:tcPr>
-          <w:p>
-            <w:pPr>
-              <w:rPr>
-                <w:highlight w:val="yellow"/>
-              </w:rPr>
-            </w:pPr>
-            <w:r>
-              <w:rPr>
-                <w:highlight w:val="yellow"/>
-              </w:rPr>
-              <w:t>Description (What does this task entail? What can the program do once it’s complete?)</w:t>
-            </w:r>
-          </w:p>
-        </w:tc>
-      </w:tr>
-      <w:tr>
-        <w:tc>
-          <w:tcPr>
-            <w:tcW w:w="3505" w:type="dxa"/>
-            <w:tcBorders>
-              <w:top w:val="single" w:sz="4" w:space="0" w:color="auto"/>
-              <w:left w:val="single" w:sz="4" w:space="0" w:color="auto"/>
-              <w:bottom w:val="single" w:sz="4" w:space="0" w:color="auto"/>
-              <w:right w:val="single" w:sz="4" w:space="0" w:color="auto"/>
-            </w:tcBorders>
-            <w:hideMark/>
-          </w:tcPr>
-          <w:p>
-            <w:pPr>
-              <w:rPr>
-                <w:highlight w:val="yellow"/>
-              </w:rPr>
-            </w:pPr>
-            <w:r>
-              <w:rPr>
-                <w:highlight w:val="yellow"/>
-              </w:rPr>
-              <w:t>Resolve All Bugs</w:t>
-            </w:r>
-          </w:p>
-        </w:tc>
-        <w:tc>
-          <w:tcPr>
-            <w:tcW w:w="5845" w:type="dxa"/>
-            <w:tcBorders>
-              <w:top w:val="single" w:sz="4" w:space="0" w:color="auto"/>
-              <w:left w:val="single" w:sz="4" w:space="0" w:color="auto"/>
-              <w:bottom w:val="single" w:sz="4" w:space="0" w:color="auto"/>
-              <w:right w:val="single" w:sz="4" w:space="0" w:color="auto"/>
-            </w:tcBorders>
-            <w:hideMark/>
-          </w:tcPr>
-          <w:p>
-            <w:pPr>
-              <w:rPr>
-                <w:highlight w:val="yellow"/>
-              </w:rPr>
-            </w:pPr>
-            <w:r>
-              <w:rPr>
-                <w:highlight w:val="yellow"/>
-              </w:rPr>
-              <w:t>Description</w:t>
-            </w:r>
-          </w:p>
-        </w:tc>
-      </w:tr>
-      <w:tr>
-        <w:tc>
-          <w:tcPr>
-            <w:tcW w:w="9350" w:type="dxa"/>
-            <w:gridSpan w:val="2"/>
-            <w:tcBorders>
-              <w:top w:val="single" w:sz="4" w:space="0" w:color="auto"/>
-              <w:left w:val="single" w:sz="4" w:space="0" w:color="auto"/>
-              <w:bottom w:val="single" w:sz="4" w:space="0" w:color="auto"/>
-              <w:right w:val="single" w:sz="4" w:space="0" w:color="auto"/>
-            </w:tcBorders>
-            <w:hideMark/>
-          </w:tcPr>
-          <w:p>
-            <w:pPr>
-              <w:rPr>
-                <w:b/>
-                <w:highlight w:val="yellow"/>
-              </w:rPr>
-            </w:pPr>
-            <w:r>
-              <w:rPr>
-                <w:b/>
-                <w:highlight w:val="yellow"/>
-              </w:rPr>
-              <w:t>Week 2</w:t>
-            </w:r>
-          </w:p>
-        </w:tc>
-      </w:tr>
-      <w:tr>
-        <w:tc>
-          <w:tcPr>
-            <w:tcW w:w="3505" w:type="dxa"/>
-            <w:tcBorders>
-              <w:top w:val="single" w:sz="4" w:space="0" w:color="auto"/>
-              <w:left w:val="single" w:sz="4" w:space="0" w:color="auto"/>
-              <w:bottom w:val="single" w:sz="4" w:space="0" w:color="auto"/>
-              <w:right w:val="single" w:sz="4" w:space="0" w:color="auto"/>
-            </w:tcBorders>
-            <w:hideMark/>
-          </w:tcPr>
-          <w:p>
-            <w:pPr>
-              <w:rPr>
-                <w:highlight w:val="yellow"/>
-              </w:rPr>
-            </w:pPr>
-            <w:r>
-              <w:rPr>
-                <w:highlight w:val="yellow"/>
-              </w:rPr>
-              <w:t>Task</w:t>
-            </w:r>
-          </w:p>
-        </w:tc>
-        <w:tc>
-          <w:tcPr>
-            <w:tcW w:w="5845" w:type="dxa"/>
-            <w:tcBorders>
-              <w:top w:val="single" w:sz="4" w:space="0" w:color="auto"/>
-              <w:left w:val="single" w:sz="4" w:space="0" w:color="auto"/>
-              <w:bottom w:val="single" w:sz="4" w:space="0" w:color="auto"/>
-              <w:right w:val="single" w:sz="4" w:space="0" w:color="auto"/>
-            </w:tcBorders>
-            <w:hideMark/>
-          </w:tcPr>
-          <w:p>
-            <w:pPr>
-              <w:rPr>
-                <w:highlight w:val="yellow"/>
-              </w:rPr>
-            </w:pPr>
-            <w:r>
-              <w:rPr>
-                <w:highlight w:val="yellow"/>
-              </w:rPr>
-              <w:t>Description</w:t>
-            </w:r>
-          </w:p>
-        </w:tc>
-      </w:tr>
-      <w:tr>
-        <w:tc>
-          <w:tcPr>
-            <w:tcW w:w="3505" w:type="dxa"/>
-            <w:tcBorders>
-              <w:top w:val="single" w:sz="4" w:space="0" w:color="auto"/>
-              <w:left w:val="single" w:sz="4" w:space="0" w:color="auto"/>
-              <w:bottom w:val="single" w:sz="4" w:space="0" w:color="auto"/>
-              <w:right w:val="single" w:sz="4" w:space="0" w:color="auto"/>
-            </w:tcBorders>
-            <w:hideMark/>
-          </w:tcPr>
-          <w:p>
-            <w:pPr>
-              <w:rPr>
-                <w:highlight w:val="yellow"/>
-              </w:rPr>
-            </w:pPr>
-            <w:r>
-              <w:rPr>
-                <w:highlight w:val="yellow"/>
-              </w:rPr>
-              <w:t>Task</w:t>
-            </w:r>
-          </w:p>
-        </w:tc>
-        <w:tc>
-          <w:tcPr>
-            <w:tcW w:w="5845" w:type="dxa"/>
-            <w:tcBorders>
-              <w:top w:val="single" w:sz="4" w:space="0" w:color="auto"/>
-              <w:left w:val="single" w:sz="4" w:space="0" w:color="auto"/>
-              <w:bottom w:val="single" w:sz="4" w:space="0" w:color="auto"/>
-              <w:right w:val="single" w:sz="4" w:space="0" w:color="auto"/>
-            </w:tcBorders>
-            <w:hideMark/>
-          </w:tcPr>
-          <w:p>
-            <w:pPr>
-              <w:rPr>
-                <w:highlight w:val="yellow"/>
-              </w:rPr>
-            </w:pPr>
-            <w:r>
-              <w:rPr>
-                <w:highlight w:val="yellow"/>
-              </w:rPr>
-              <w:t>Description</w:t>
-            </w:r>
-          </w:p>
-        </w:tc>
-      </w:tr>
-    </w:tbl>
-    <w:p>
-      <w:pPr>
-        <w:pStyle w:val="Heading1"/>
-        <w:rPr>
-          <w:rFonts w:asciiTheme="minorHAnsi" w:hAnsiTheme="minorHAnsi" w:cstheme="minorHAnsi"/>
-          <w:b/>
-          <w:highlight w:val="yellow"/>
-        </w:rPr>
-      </w:pPr>
-      <w:r>
-        <w:rPr>
-          <w:rFonts w:asciiTheme="minorHAnsi" w:hAnsiTheme="minorHAnsi" w:cstheme="minorHAnsi"/>
-          <w:b/>
-          <w:highlight w:val="yellow"/>
-        </w:rPr>
-        <w:t xml:space="preserve">6 FEATURE PRIORITY </w:t>
-      </w:r>
-      <w:proofErr w:type="gramStart"/>
-      <w:r>
-        <w:rPr>
-          <w:rFonts w:asciiTheme="minorHAnsi" w:hAnsiTheme="minorHAnsi" w:cstheme="minorHAnsi"/>
-          <w:b/>
-          <w:highlight w:val="yellow"/>
-        </w:rPr>
-        <w:t>LIST</w:t>
-      </w:r>
-      <w:bookmarkEnd w:id="53"/>
-      <w:bookmarkEnd w:id="54"/>
-      <w:proofErr w:type="gramEnd"/>
-    </w:p>
-    <w:p>
-      <w:pPr>
-        <w:pStyle w:val="Heading3"/>
-        <w:rPr>
-          <w:b/>
-          <w:color w:val="000000" w:themeColor="text1"/>
-          <w:highlight w:val="yellow"/>
-        </w:rPr>
-      </w:pPr>
-      <w:bookmarkStart w:id="55" w:name="_Toc504938952"/>
-      <w:bookmarkStart w:id="56" w:name="_Toc503797272"/>
-      <w:r>
-        <w:rPr>
-          <w:b/>
-          <w:color w:val="000000" w:themeColor="text1"/>
-          <w:highlight w:val="yellow"/>
-        </w:rPr>
         <w:t>6.1 A Features (Must Have)</w:t>
       </w:r>
-      <w:bookmarkEnd w:id="55"/>
-      <w:bookmarkEnd w:id="56"/>
+      <w:bookmarkEnd w:id="62"/>
+      <w:bookmarkEnd w:id="63"/>
+      <w:bookmarkEnd w:id="64"/>
     </w:p>
     <w:p>
       <w:pPr>
@@ -12756,7 +13464,6 @@
           <w:numId w:val="19"/>
         </w:numPr>
       </w:pPr>
-      <w:bookmarkStart w:id="57" w:name="_GoBack"/>
       <w:r>
         <w:t>Database</w:t>
       </w:r>
@@ -12821,9 +13528,9 @@
           <w:highlight w:val="yellow"/>
         </w:rPr>
       </w:pPr>
-      <w:bookmarkStart w:id="58" w:name="_Toc504938953"/>
-      <w:bookmarkStart w:id="59" w:name="_Toc503797273"/>
-      <w:bookmarkEnd w:id="57"/>
+      <w:bookmarkStart w:id="65" w:name="_Toc504938953"/>
+      <w:bookmarkStart w:id="66" w:name="_Toc503797273"/>
+      <w:bookmarkStart w:id="67" w:name="_Toc505507262"/>
       <w:r>
         <w:rPr>
           <w:b/>
@@ -12833,8 +13540,9 @@
         <w:lastRenderedPageBreak/>
         <w:t>6.2 B Features (Should Have)</w:t>
       </w:r>
-      <w:bookmarkEnd w:id="58"/>
-      <w:bookmarkEnd w:id="59"/>
+      <w:bookmarkEnd w:id="65"/>
+      <w:bookmarkEnd w:id="66"/>
+      <w:bookmarkEnd w:id="67"/>
     </w:p>
     <w:p>
       <w:pPr>
@@ -12850,8 +13558,9 @@
           <w:szCs w:val="22"/>
         </w:rPr>
       </w:pPr>
-      <w:bookmarkStart w:id="60" w:name="_Toc504938954"/>
-      <w:bookmarkStart w:id="61" w:name="_Toc503797274"/>
+      <w:bookmarkStart w:id="68" w:name="_Toc504938954"/>
+      <w:bookmarkStart w:id="69" w:name="_Toc503797274"/>
+      <w:bookmarkStart w:id="70" w:name="_Toc505507263"/>
       <w:r>
         <w:rPr>
           <w:rFonts w:asciiTheme="minorHAnsi" w:eastAsiaTheme="minorHAnsi" w:hAnsiTheme="minorHAnsi" w:cstheme="minorBidi"/>
@@ -12861,6 +13570,7 @@
         </w:rPr>
         <w:t>Multiple Projects</w:t>
       </w:r>
+      <w:bookmarkEnd w:id="70"/>
     </w:p>
     <w:p>
       <w:pPr>
@@ -12878,6 +13588,7 @@
           <w:highlight w:val="yellow"/>
         </w:rPr>
       </w:pPr>
+      <w:bookmarkStart w:id="71" w:name="_Toc505507264"/>
       <w:r>
         <w:rPr>
           <w:rFonts w:asciiTheme="minorHAnsi" w:eastAsiaTheme="minorHAnsi" w:hAnsiTheme="minorHAnsi" w:cstheme="minorBidi"/>
@@ -12887,6 +13598,7 @@
         </w:rPr>
         <w:t>Multiple Teams</w:t>
       </w:r>
+      <w:bookmarkEnd w:id="71"/>
       <w:r>
         <w:rPr>
           <w:rFonts w:asciiTheme="minorHAnsi" w:eastAsiaTheme="minorHAnsi" w:hAnsiTheme="minorHAnsi" w:cstheme="minorBidi"/>
@@ -12908,6 +13620,7 @@
           <w:highlight w:val="yellow"/>
         </w:rPr>
       </w:pPr>
+      <w:bookmarkStart w:id="72" w:name="_Toc505507265"/>
       <w:r>
         <w:rPr>
           <w:b/>
@@ -12916,8 +13629,9 @@
         </w:rPr>
         <w:t>6.3 C Features (Nice to Have)</w:t>
       </w:r>
-      <w:bookmarkEnd w:id="60"/>
-      <w:bookmarkEnd w:id="61"/>
+      <w:bookmarkEnd w:id="68"/>
+      <w:bookmarkEnd w:id="69"/>
+      <w:bookmarkEnd w:id="72"/>
     </w:p>
     <w:p>
       <w:pPr>
@@ -12927,8 +13641,8 @@
           <w:numId w:val="17"/>
         </w:numPr>
       </w:pPr>
-      <w:bookmarkStart w:id="62" w:name="_Toc504938955"/>
-      <w:bookmarkStart w:id="63" w:name="_Toc503797275"/>
+      <w:bookmarkStart w:id="73" w:name="_Toc504938955"/>
+      <w:bookmarkStart w:id="74" w:name="_Toc503797275"/>
       <w:r>
         <w:t>Code view</w:t>
       </w:r>
@@ -12975,6 +13689,7 @@
           <w:highlight w:val="yellow"/>
         </w:rPr>
       </w:pPr>
+      <w:bookmarkStart w:id="75" w:name="_Toc505507266"/>
       <w:r>
         <w:rPr>
           <w:rFonts w:asciiTheme="minorHAnsi" w:hAnsiTheme="minorHAnsi" w:cstheme="minorHAnsi"/>
@@ -12983,8 +13698,9 @@
         </w:rPr>
         <w:t>7 CHALLENGES</w:t>
       </w:r>
-      <w:bookmarkEnd w:id="62"/>
-      <w:bookmarkEnd w:id="63"/>
+      <w:bookmarkEnd w:id="73"/>
+      <w:bookmarkEnd w:id="74"/>
+      <w:bookmarkEnd w:id="75"/>
     </w:p>
     <w:p>
       <w:pPr>
@@ -13002,9 +13718,21 @@
         <w:rPr>
           <w:highlight w:val="yellow"/>
         </w:rPr>
+        <w:t xml:space="preserve"> Working with Python</w:t>
+      </w:r>
+      <w:r>
+        <w:rPr>
+          <w:highlight w:val="yellow"/>
+        </w:rPr>
         <w:br/>
         <w:t>Why this is challenging:</w:t>
       </w:r>
+      <w:r>
+        <w:rPr>
+          <w:highlight w:val="yellow"/>
+        </w:rPr>
+        <w:t xml:space="preserve"> No experience with Python</w:t>
+      </w:r>
     </w:p>
     <w:p>
       <w:pPr>
@@ -13022,9 +13750,21 @@
         <w:rPr>
           <w:highlight w:val="yellow"/>
         </w:rPr>
+        <w:t xml:space="preserve"> Creating an attractive user interface</w:t>
+      </w:r>
+      <w:r>
+        <w:rPr>
+          <w:highlight w:val="yellow"/>
+        </w:rPr>
         <w:br/>
         <w:t>Why this is challenging:</w:t>
       </w:r>
+      <w:r>
+        <w:rPr>
+          <w:highlight w:val="yellow"/>
+        </w:rPr>
+        <w:t xml:space="preserve"> Little experience creating user interfaces</w:t>
+      </w:r>
     </w:p>
     <w:p>
       <w:pPr>
@@ -13036,21 +13776,7 @@
         <w:rPr>
           <w:highlight w:val="yellow"/>
         </w:rPr>
-        <w:t xml:space="preserve">Challenge 3 (and 4, and 5, </w:t>
-      </w:r>
-      <w:proofErr w:type="spellStart"/>
-      <w:r>
-        <w:rPr>
-          <w:highlight w:val="yellow"/>
-        </w:rPr>
-        <w:t>etc</w:t>
-      </w:r>
-      <w:proofErr w:type="spellEnd"/>
-      <w:r>
-        <w:rPr>
-          <w:highlight w:val="yellow"/>
-        </w:rPr>
-        <w:t>):</w:t>
+        <w:t>Challenge 3: Managing data synchronization between a server and client</w:t>
       </w:r>
       <w:r>
         <w:rPr>
@@ -13059,8 +13785,67 @@
         <w:br/>
         <w:t>Why this is challenging:</w:t>
       </w:r>
+      <w:r>
+        <w:rPr>
+          <w:highlight w:val="yellow"/>
+        </w:rPr>
+        <w:t xml:space="preserve"> Little experience working with client server synchronization</w:t>
+      </w:r>
     </w:p>
-    <w:p/>
+    <w:p>
+      <w:r>
+        <w:rPr>
+          <w:highlight w:val="yellow"/>
+        </w:rPr>
+        <w:t xml:space="preserve">Challenge 4: Learning Python </w:t>
+      </w:r>
+      <w:r>
+        <w:rPr>
+          <w:highlight w:val="yellow"/>
+        </w:rPr>
+        <w:br/>
+        <w:t>Why this is challengin</w:t>
+      </w:r>
+      <w:r>
+        <w:t>g: Time constraints</w:t>
+      </w:r>
+    </w:p>
+    <w:p>
+      <w:r>
+        <w:rPr>
+          <w:highlight w:val="yellow"/>
+        </w:rPr>
+        <w:t xml:space="preserve">Challenge 5: Working with other people </w:t>
+      </w:r>
+      <w:r>
+        <w:rPr>
+          <w:highlight w:val="yellow"/>
+        </w:rPr>
+        <w:br/>
+        <w:t>Why this is challenging</w:t>
+      </w:r>
+      <w:r>
+        <w:t>: Little experience working with other people coupled with negative experience</w:t>
+      </w:r>
+    </w:p>
+    <w:p>
+      <w:r>
+        <w:rPr>
+          <w:highlight w:val="yellow"/>
+        </w:rPr>
+        <w:t xml:space="preserve">Challenge 6: Trusting other team members </w:t>
+      </w:r>
+      <w:r>
+        <w:rPr>
+          <w:highlight w:val="yellow"/>
+        </w:rPr>
+        <w:br/>
+        <w:t>Why this is challenging</w:t>
+      </w:r>
+      <w:r>
+        <w:t>: Ego</w:t>
+      </w:r>
+    </w:p>
     <w:sectPr>
       <w:pgSz w:w="12240" w:h="15840"/>
       <w:pgMar w:top="1440" w:right="1440" w:bottom="1440" w:left="1440" w:header="720" w:footer="720" w:gutter="0"/>
@@ -13255,7 +14040,7 @@
           <w:rPr>
             <w:noProof/>
           </w:rPr>
-          <w:t>19</w:t>
+          <w:t>1</w:t>
         </w:r>
         <w:r>
           <w:rPr>
@@ -16878,7 +17663,7 @@
 </file>
 
 <file path=customXml/itemProps1.xml><?xml version="1.0" encoding="utf-8"?>
-<ds:datastoreItem xmlns:ds="http://schemas.openxmlformats.org/officeDocument/2006/customXml" ds:itemID="{790823C5-6B05-4BC2-86BB-319E283CA0B2}">
+<ds:datastoreItem xmlns:ds="http://schemas.openxmlformats.org/officeDocument/2006/customXml" ds:itemID="{1D639899-71E9-40ED-8AB7-7F8B97BDF041}">
   <ds:schemaRefs>
     <ds:schemaRef ds:uri="http://schemas.openxmlformats.org/officeDocument/2006/bibliography"/>
   </ds:schemaRefs>

</xml_diff>

<commit_message>
SRS-V3 Remove all caps from part 6
</commit_message>
<xml_diff>
--- a/Docs/SRS_ScrumManager_V3.docx
+++ b/Docs/SRS_ScrumManager_V3.docx
@@ -9,8 +9,6 @@
           <w:sz w:val="44"/>
         </w:rPr>
       </w:pPr>
-      <w:bookmarkStart w:id="0" w:name="_GoBack"/>
-      <w:bookmarkEnd w:id="0"/>
       <w:r>
         <w:rPr>
           <w:noProof/>
@@ -2670,11 +2668,11 @@
       <w:pPr>
         <w:pStyle w:val="Heading1"/>
       </w:pPr>
-      <w:bookmarkStart w:id="1" w:name="_Toc505507235"/>
+      <w:bookmarkStart w:id="0" w:name="_Toc505507235"/>
       <w:r>
         <w:t>Table of Figures</w:t>
       </w:r>
-      <w:bookmarkEnd w:id="1"/>
+      <w:bookmarkEnd w:id="0"/>
     </w:p>
     <w:p>
       <w:pPr>
@@ -3468,8 +3466,8 @@
           <w:b/>
         </w:rPr>
       </w:pPr>
-      <w:bookmarkStart w:id="2" w:name="_Toc503816355"/>
-      <w:bookmarkStart w:id="3" w:name="_Toc505507236"/>
+      <w:bookmarkStart w:id="1" w:name="_Toc503816355"/>
+      <w:bookmarkStart w:id="2" w:name="_Toc505507236"/>
       <w:r>
         <w:rPr>
           <w:rFonts w:asciiTheme="minorHAnsi" w:hAnsiTheme="minorHAnsi" w:cstheme="minorHAnsi"/>
@@ -3478,8 +3476,8 @@
         <w:lastRenderedPageBreak/>
         <w:t>1 INTRODUCTION</w:t>
       </w:r>
+      <w:bookmarkEnd w:id="1"/>
       <w:bookmarkEnd w:id="2"/>
-      <w:bookmarkEnd w:id="3"/>
     </w:p>
     <w:p>
       <w:pPr>
@@ -3489,8 +3487,8 @@
           <w:color w:val="000000" w:themeColor="text1"/>
         </w:rPr>
       </w:pPr>
-      <w:bookmarkStart w:id="4" w:name="_Toc503816356"/>
-      <w:bookmarkStart w:id="5" w:name="_Toc505507237"/>
+      <w:bookmarkStart w:id="3" w:name="_Toc503816356"/>
+      <w:bookmarkStart w:id="4" w:name="_Toc505507237"/>
       <w:r>
         <w:rPr>
           <w:b/>
@@ -3505,8 +3503,8 @@
         </w:rPr>
         <w:t>Purpose</w:t>
       </w:r>
+      <w:bookmarkEnd w:id="3"/>
       <w:bookmarkEnd w:id="4"/>
-      <w:bookmarkEnd w:id="5"/>
     </w:p>
     <w:p>
       <w:r>
@@ -3530,8 +3528,8 @@
           <w:color w:val="000000" w:themeColor="text1"/>
         </w:rPr>
       </w:pPr>
-      <w:bookmarkStart w:id="6" w:name="_Toc503816357"/>
-      <w:bookmarkStart w:id="7" w:name="_Toc505507238"/>
+      <w:bookmarkStart w:id="5" w:name="_Toc503816357"/>
+      <w:bookmarkStart w:id="6" w:name="_Toc505507238"/>
       <w:r>
         <w:rPr>
           <w:b/>
@@ -3546,8 +3544,8 @@
         </w:rPr>
         <w:t>Project Summary</w:t>
       </w:r>
+      <w:bookmarkEnd w:id="5"/>
       <w:bookmarkEnd w:id="6"/>
-      <w:bookmarkEnd w:id="7"/>
     </w:p>
     <w:p>
       <w:r>
@@ -3562,8 +3560,8 @@
           <w:color w:val="000000" w:themeColor="text1"/>
         </w:rPr>
       </w:pPr>
-      <w:bookmarkStart w:id="8" w:name="_Toc503816358"/>
-      <w:bookmarkStart w:id="9" w:name="_Toc505507239"/>
+      <w:bookmarkStart w:id="7" w:name="_Toc503816358"/>
+      <w:bookmarkStart w:id="8" w:name="_Toc505507239"/>
       <w:r>
         <w:rPr>
           <w:b/>
@@ -3578,8 +3576,8 @@
         </w:rPr>
         <w:t>Target Platform(s) / Operating System(s) Supported</w:t>
       </w:r>
+      <w:bookmarkEnd w:id="7"/>
       <w:bookmarkEnd w:id="8"/>
-      <w:bookmarkEnd w:id="9"/>
     </w:p>
     <w:p>
       <w:pPr>
@@ -3625,8 +3623,8 @@
           <w:color w:val="000000" w:themeColor="text1"/>
         </w:rPr>
       </w:pPr>
-      <w:bookmarkStart w:id="10" w:name="_Toc503816359"/>
-      <w:bookmarkStart w:id="11" w:name="_Toc505507240"/>
+      <w:bookmarkStart w:id="9" w:name="_Toc503816359"/>
+      <w:bookmarkStart w:id="10" w:name="_Toc505507240"/>
       <w:r>
         <w:rPr>
           <w:b/>
@@ -3655,8 +3653,8 @@
         </w:rPr>
         <w:t>Programming Languages</w:t>
       </w:r>
+      <w:bookmarkEnd w:id="9"/>
       <w:bookmarkEnd w:id="10"/>
-      <w:bookmarkEnd w:id="11"/>
     </w:p>
     <w:p>
       <w:pPr>
@@ -3814,8 +3812,8 @@
           <w:b/>
         </w:rPr>
       </w:pPr>
-      <w:bookmarkStart w:id="12" w:name="_Toc503816360"/>
-      <w:bookmarkStart w:id="13" w:name="_Toc505507241"/>
+      <w:bookmarkStart w:id="11" w:name="_Toc503816360"/>
+      <w:bookmarkStart w:id="12" w:name="_Toc505507241"/>
       <w:r>
         <w:rPr>
           <w:rFonts w:asciiTheme="minorHAnsi" w:hAnsiTheme="minorHAnsi" w:cstheme="minorHAnsi"/>
@@ -3823,8 +3821,8 @@
         </w:rPr>
         <w:t>2 SYSTEM DESCRIPTION</w:t>
       </w:r>
+      <w:bookmarkEnd w:id="11"/>
       <w:bookmarkEnd w:id="12"/>
-      <w:bookmarkEnd w:id="13"/>
     </w:p>
     <w:p>
       <w:r>
@@ -3969,7 +3967,7 @@
           <w:color w:val="000000" w:themeColor="text1"/>
         </w:rPr>
       </w:pPr>
-      <w:bookmarkStart w:id="14" w:name="_Toc503816361"/>
+      <w:bookmarkStart w:id="13" w:name="_Toc503816361"/>
     </w:p>
     <w:p>
       <w:pPr>
@@ -3979,7 +3977,7 @@
           <w:color w:val="000000" w:themeColor="text1"/>
         </w:rPr>
       </w:pPr>
-      <w:bookmarkStart w:id="15" w:name="_Toc505507242"/>
+      <w:bookmarkStart w:id="14" w:name="_Toc505507242"/>
       <w:r>
         <w:rPr>
           <w:b/>
@@ -4015,8 +4013,8 @@
         </w:rPr>
         <w:t xml:space="preserve"> Modes</w:t>
       </w:r>
+      <w:bookmarkEnd w:id="13"/>
       <w:bookmarkEnd w:id="14"/>
-      <w:bookmarkEnd w:id="15"/>
     </w:p>
     <w:p>
       <w:r>
@@ -4108,8 +4106,8 @@
           <w:color w:val="000000" w:themeColor="text1"/>
         </w:rPr>
       </w:pPr>
-      <w:bookmarkStart w:id="16" w:name="_Toc503816362"/>
-      <w:bookmarkStart w:id="17" w:name="_Toc505507243"/>
+      <w:bookmarkStart w:id="15" w:name="_Toc503816362"/>
+      <w:bookmarkStart w:id="16" w:name="_Toc505507243"/>
       <w:r>
         <w:rPr>
           <w:b/>
@@ -4152,8 +4150,8 @@
         </w:rPr>
         <w:t xml:space="preserve"> description</w:t>
       </w:r>
+      <w:bookmarkEnd w:id="15"/>
       <w:bookmarkEnd w:id="16"/>
-      <w:bookmarkEnd w:id="17"/>
     </w:p>
     <w:p>
       <w:proofErr w:type="spellStart"/>
@@ -4748,8 +4746,8 @@
           <w:color w:val="000000" w:themeColor="text1"/>
         </w:rPr>
       </w:pPr>
-      <w:bookmarkStart w:id="18" w:name="_Toc503816364"/>
-      <w:bookmarkStart w:id="19" w:name="_Toc505507244"/>
+      <w:bookmarkStart w:id="17" w:name="_Toc503816364"/>
+      <w:bookmarkStart w:id="18" w:name="_Toc505507244"/>
       <w:r>
         <w:rPr>
           <w:b/>
@@ -4757,8 +4755,8 @@
         </w:rPr>
         <w:t>2.2 User Characteristics</w:t>
       </w:r>
+      <w:bookmarkEnd w:id="17"/>
       <w:bookmarkEnd w:id="18"/>
-      <w:bookmarkEnd w:id="19"/>
     </w:p>
     <w:p>
       <w:r>
@@ -4776,8 +4774,8 @@
           <w:color w:val="000000" w:themeColor="text1"/>
         </w:rPr>
       </w:pPr>
-      <w:bookmarkStart w:id="20" w:name="_Toc503816365"/>
-      <w:bookmarkStart w:id="21" w:name="_Toc505507245"/>
+      <w:bookmarkStart w:id="19" w:name="_Toc503816365"/>
+      <w:bookmarkStart w:id="20" w:name="_Toc505507245"/>
       <w:r>
         <w:rPr>
           <w:b/>
@@ -4785,8 +4783,8 @@
         </w:rPr>
         <w:t>2.3 Constraints</w:t>
       </w:r>
+      <w:bookmarkEnd w:id="19"/>
       <w:bookmarkEnd w:id="20"/>
-      <w:bookmarkEnd w:id="21"/>
     </w:p>
     <w:p>
       <w:pPr>
@@ -4829,7 +4827,7 @@
           <w:color w:val="000000" w:themeColor="text1"/>
         </w:rPr>
       </w:pPr>
-      <w:bookmarkStart w:id="22" w:name="_Toc505507246"/>
+      <w:bookmarkStart w:id="21" w:name="_Toc505507246"/>
       <w:r>
         <w:rPr>
           <w:b/>
@@ -4838,7 +4836,7 @@
         <w:lastRenderedPageBreak/>
         <w:t>2.4 Wireframes</w:t>
       </w:r>
-      <w:bookmarkEnd w:id="22"/>
+      <w:bookmarkEnd w:id="21"/>
     </w:p>
     <w:p>
       <w:pPr>
@@ -4898,22 +4896,35 @@
       <w:pPr>
         <w:pStyle w:val="Caption"/>
       </w:pPr>
-      <w:bookmarkStart w:id="23" w:name="_Toc505015925"/>
+      <w:bookmarkStart w:id="22" w:name="_Toc505015925"/>
       <w:r>
         <w:t xml:space="preserve">Figure </w:t>
       </w:r>
-      <w:fldSimple w:instr=" SEQ Figure \* ARABIC ">
-        <w:r>
-          <w:rPr>
-            <w:noProof/>
-          </w:rPr>
-          <w:t>1</w:t>
-        </w:r>
-      </w:fldSimple>
+      <w:r>
+        <w:fldChar w:fldCharType="begin"/>
+      </w:r>
+      <w:r>
+        <w:instrText xml:space="preserve"> SEQ Figure \* ARABIC </w:instrText>
+      </w:r>
+      <w:r>
+        <w:fldChar w:fldCharType="separate"/>
+      </w:r>
+      <w:r>
+        <w:rPr>
+          <w:noProof/>
+        </w:rPr>
+        <w:t>1</w:t>
+      </w:r>
+      <w:r>
+        <w:rPr>
+          <w:noProof/>
+        </w:rPr>
+        <w:fldChar w:fldCharType="end"/>
+      </w:r>
       <w:r>
         <w:t xml:space="preserve"> Dashboard ~ Feeney</w:t>
       </w:r>
-      <w:bookmarkEnd w:id="23"/>
+      <w:bookmarkEnd w:id="22"/>
     </w:p>
     <w:p>
       <w:pPr>
@@ -4970,22 +4981,35 @@
       <w:pPr>
         <w:pStyle w:val="Caption"/>
       </w:pPr>
-      <w:bookmarkStart w:id="24" w:name="_Toc505015926"/>
+      <w:bookmarkStart w:id="23" w:name="_Toc505015926"/>
       <w:r>
         <w:t xml:space="preserve">Figure </w:t>
       </w:r>
-      <w:fldSimple w:instr=" SEQ Figure \* ARABIC ">
-        <w:r>
-          <w:rPr>
-            <w:noProof/>
-          </w:rPr>
-          <w:t>2</w:t>
-        </w:r>
-      </w:fldSimple>
+      <w:r>
+        <w:fldChar w:fldCharType="begin"/>
+      </w:r>
+      <w:r>
+        <w:instrText xml:space="preserve"> SEQ Figure \* ARABIC </w:instrText>
+      </w:r>
+      <w:r>
+        <w:fldChar w:fldCharType="separate"/>
+      </w:r>
+      <w:r>
+        <w:rPr>
+          <w:noProof/>
+        </w:rPr>
+        <w:t>2</w:t>
+      </w:r>
+      <w:r>
+        <w:rPr>
+          <w:noProof/>
+        </w:rPr>
+        <w:fldChar w:fldCharType="end"/>
+      </w:r>
       <w:r>
         <w:t>. Scrum Master Dashboard ~ Fallin</w:t>
       </w:r>
-      <w:bookmarkEnd w:id="24"/>
+      <w:bookmarkEnd w:id="23"/>
     </w:p>
     <w:p>
       <w:pPr>
@@ -5043,22 +5067,35 @@
       <w:pPr>
         <w:pStyle w:val="Caption"/>
       </w:pPr>
-      <w:bookmarkStart w:id="25" w:name="_Toc505015927"/>
+      <w:bookmarkStart w:id="24" w:name="_Toc505015927"/>
       <w:r>
         <w:t xml:space="preserve">Figure </w:t>
       </w:r>
-      <w:fldSimple w:instr=" SEQ Figure \* ARABIC ">
-        <w:r>
-          <w:rPr>
-            <w:noProof/>
-          </w:rPr>
-          <w:t>3</w:t>
-        </w:r>
-      </w:fldSimple>
+      <w:r>
+        <w:fldChar w:fldCharType="begin"/>
+      </w:r>
+      <w:r>
+        <w:instrText xml:space="preserve"> SEQ Figure \* ARABIC </w:instrText>
+      </w:r>
+      <w:r>
+        <w:fldChar w:fldCharType="separate"/>
+      </w:r>
+      <w:r>
+        <w:rPr>
+          <w:noProof/>
+        </w:rPr>
+        <w:t>3</w:t>
+      </w:r>
+      <w:r>
+        <w:rPr>
+          <w:noProof/>
+        </w:rPr>
+        <w:fldChar w:fldCharType="end"/>
+      </w:r>
       <w:r>
         <w:t xml:space="preserve"> Project Manager ~ Martinez</w:t>
       </w:r>
-      <w:bookmarkEnd w:id="25"/>
+      <w:bookmarkEnd w:id="24"/>
     </w:p>
     <w:p>
       <w:pPr>
@@ -5115,22 +5152,35 @@
       <w:pPr>
         <w:pStyle w:val="Caption"/>
       </w:pPr>
-      <w:bookmarkStart w:id="26" w:name="_Toc505015928"/>
+      <w:bookmarkStart w:id="25" w:name="_Toc505015928"/>
       <w:r>
         <w:t xml:space="preserve">Figure </w:t>
       </w:r>
-      <w:fldSimple w:instr=" SEQ Figure \* ARABIC ">
-        <w:r>
-          <w:rPr>
-            <w:noProof/>
-          </w:rPr>
-          <w:t>4</w:t>
-        </w:r>
-      </w:fldSimple>
+      <w:r>
+        <w:fldChar w:fldCharType="begin"/>
+      </w:r>
+      <w:r>
+        <w:instrText xml:space="preserve"> SEQ Figure \* ARABIC </w:instrText>
+      </w:r>
+      <w:r>
+        <w:fldChar w:fldCharType="separate"/>
+      </w:r>
+      <w:r>
+        <w:rPr>
+          <w:noProof/>
+        </w:rPr>
+        <w:t>4</w:t>
+      </w:r>
+      <w:r>
+        <w:rPr>
+          <w:noProof/>
+        </w:rPr>
+        <w:fldChar w:fldCharType="end"/>
+      </w:r>
       <w:r>
         <w:t xml:space="preserve"> User Manger ~ Strother</w:t>
       </w:r>
-      <w:bookmarkEnd w:id="26"/>
+      <w:bookmarkEnd w:id="25"/>
     </w:p>
     <w:p>
       <w:pPr>
@@ -5188,22 +5238,35 @@
       <w:pPr>
         <w:pStyle w:val="Caption"/>
       </w:pPr>
-      <w:bookmarkStart w:id="27" w:name="_Toc505015929"/>
+      <w:bookmarkStart w:id="26" w:name="_Toc505015929"/>
       <w:r>
         <w:t xml:space="preserve">Figure </w:t>
       </w:r>
-      <w:fldSimple w:instr=" SEQ Figure \* ARABIC ">
-        <w:r>
-          <w:rPr>
-            <w:noProof/>
-          </w:rPr>
-          <w:t>5</w:t>
-        </w:r>
-      </w:fldSimple>
+      <w:r>
+        <w:fldChar w:fldCharType="begin"/>
+      </w:r>
+      <w:r>
+        <w:instrText xml:space="preserve"> SEQ Figure \* ARABIC </w:instrText>
+      </w:r>
+      <w:r>
+        <w:fldChar w:fldCharType="separate"/>
+      </w:r>
+      <w:r>
+        <w:rPr>
+          <w:noProof/>
+        </w:rPr>
+        <w:t>5</w:t>
+      </w:r>
+      <w:r>
+        <w:rPr>
+          <w:noProof/>
+        </w:rPr>
+        <w:fldChar w:fldCharType="end"/>
+      </w:r>
       <w:r>
         <w:t xml:space="preserve"> User Manager ~ Fallin</w:t>
       </w:r>
-      <w:bookmarkEnd w:id="27"/>
+      <w:bookmarkEnd w:id="26"/>
     </w:p>
     <w:p>
       <w:pPr>
@@ -5260,22 +5323,35 @@
       <w:pPr>
         <w:pStyle w:val="Caption"/>
       </w:pPr>
-      <w:bookmarkStart w:id="28" w:name="_Toc505015930"/>
+      <w:bookmarkStart w:id="27" w:name="_Toc505015930"/>
       <w:r>
         <w:t xml:space="preserve">Figure </w:t>
       </w:r>
-      <w:fldSimple w:instr=" SEQ Figure \* ARABIC ">
-        <w:r>
-          <w:rPr>
-            <w:noProof/>
-          </w:rPr>
-          <w:t>6</w:t>
-        </w:r>
-      </w:fldSimple>
+      <w:r>
+        <w:fldChar w:fldCharType="begin"/>
+      </w:r>
+      <w:r>
+        <w:instrText xml:space="preserve"> SEQ Figure \* ARABIC </w:instrText>
+      </w:r>
+      <w:r>
+        <w:fldChar w:fldCharType="separate"/>
+      </w:r>
+      <w:r>
+        <w:rPr>
+          <w:noProof/>
+        </w:rPr>
+        <w:t>6</w:t>
+      </w:r>
+      <w:r>
+        <w:rPr>
+          <w:noProof/>
+        </w:rPr>
+        <w:fldChar w:fldCharType="end"/>
+      </w:r>
       <w:r>
         <w:t xml:space="preserve"> Task Manager ~ Fallin</w:t>
       </w:r>
-      <w:bookmarkEnd w:id="28"/>
+      <w:bookmarkEnd w:id="27"/>
     </w:p>
     <w:p>
       <w:pPr>
@@ -5338,18 +5414,31 @@
       <w:pPr>
         <w:pStyle w:val="Caption"/>
       </w:pPr>
-      <w:bookmarkStart w:id="29" w:name="_Toc505015931"/>
+      <w:bookmarkStart w:id="28" w:name="_Toc505015931"/>
       <w:r>
         <w:t xml:space="preserve">Figure </w:t>
       </w:r>
-      <w:fldSimple w:instr=" SEQ Figure \* ARABIC ">
-        <w:r>
-          <w:rPr>
-            <w:noProof/>
-          </w:rPr>
-          <w:t>7</w:t>
-        </w:r>
-      </w:fldSimple>
+      <w:r>
+        <w:fldChar w:fldCharType="begin"/>
+      </w:r>
+      <w:r>
+        <w:instrText xml:space="preserve"> SEQ Figure \* ARABIC </w:instrText>
+      </w:r>
+      <w:r>
+        <w:fldChar w:fldCharType="separate"/>
+      </w:r>
+      <w:r>
+        <w:rPr>
+          <w:noProof/>
+        </w:rPr>
+        <w:t>7</w:t>
+      </w:r>
+      <w:r>
+        <w:rPr>
+          <w:noProof/>
+        </w:rPr>
+        <w:fldChar w:fldCharType="end"/>
+      </w:r>
       <w:r>
         <w:t xml:space="preserve"> Sprint View ~ </w:t>
       </w:r>
@@ -5357,7 +5446,7 @@
       <w:r>
         <w:t>Berkner</w:t>
       </w:r>
-      <w:bookmarkEnd w:id="29"/>
+      <w:bookmarkEnd w:id="28"/>
       <w:proofErr w:type="spellEnd"/>
     </w:p>
     <w:p>
@@ -5422,18 +5511,31 @@
       <w:pPr>
         <w:pStyle w:val="Caption"/>
       </w:pPr>
-      <w:bookmarkStart w:id="30" w:name="_Toc505015932"/>
+      <w:bookmarkStart w:id="29" w:name="_Toc505015932"/>
       <w:r>
         <w:t xml:space="preserve">Figure </w:t>
       </w:r>
-      <w:fldSimple w:instr=" SEQ Figure \* ARABIC ">
-        <w:r>
-          <w:rPr>
-            <w:noProof/>
-          </w:rPr>
-          <w:t>8</w:t>
-        </w:r>
-      </w:fldSimple>
+      <w:r>
+        <w:fldChar w:fldCharType="begin"/>
+      </w:r>
+      <w:r>
+        <w:instrText xml:space="preserve"> SEQ Figure \* ARABIC </w:instrText>
+      </w:r>
+      <w:r>
+        <w:fldChar w:fldCharType="separate"/>
+      </w:r>
+      <w:r>
+        <w:rPr>
+          <w:noProof/>
+        </w:rPr>
+        <w:t>8</w:t>
+      </w:r>
+      <w:r>
+        <w:rPr>
+          <w:noProof/>
+        </w:rPr>
+        <w:fldChar w:fldCharType="end"/>
+      </w:r>
       <w:r>
         <w:t xml:space="preserve"> Code Base View ~ </w:t>
       </w:r>
@@ -5441,7 +5543,7 @@
       <w:r>
         <w:t>Berkner</w:t>
       </w:r>
-      <w:bookmarkEnd w:id="30"/>
+      <w:bookmarkEnd w:id="29"/>
       <w:proofErr w:type="spellEnd"/>
     </w:p>
     <w:p>
@@ -5452,7 +5554,7 @@
           <w:b/>
         </w:rPr>
       </w:pPr>
-      <w:bookmarkStart w:id="31" w:name="_Toc503816366"/>
+      <w:bookmarkStart w:id="30" w:name="_Toc503816366"/>
     </w:p>
     <w:p>
       <w:pPr>
@@ -5509,22 +5611,35 @@
       <w:pPr>
         <w:pStyle w:val="Caption"/>
       </w:pPr>
-      <w:bookmarkStart w:id="32" w:name="_Toc505015933"/>
+      <w:bookmarkStart w:id="31" w:name="_Toc505015933"/>
       <w:r>
         <w:t xml:space="preserve">Figure </w:t>
       </w:r>
-      <w:fldSimple w:instr=" SEQ Figure \* ARABIC ">
-        <w:r>
-          <w:rPr>
-            <w:noProof/>
-          </w:rPr>
-          <w:t>9</w:t>
-        </w:r>
-      </w:fldSimple>
+      <w:r>
+        <w:fldChar w:fldCharType="begin"/>
+      </w:r>
+      <w:r>
+        <w:instrText xml:space="preserve"> SEQ Figure \* ARABIC </w:instrText>
+      </w:r>
+      <w:r>
+        <w:fldChar w:fldCharType="separate"/>
+      </w:r>
+      <w:r>
+        <w:rPr>
+          <w:noProof/>
+        </w:rPr>
+        <w:t>9</w:t>
+      </w:r>
+      <w:r>
+        <w:rPr>
+          <w:noProof/>
+        </w:rPr>
+        <w:fldChar w:fldCharType="end"/>
+      </w:r>
       <w:r>
         <w:t xml:space="preserve"> Timeline View ~ Collins</w:t>
       </w:r>
-      <w:bookmarkEnd w:id="32"/>
+      <w:bookmarkEnd w:id="31"/>
     </w:p>
     <w:p>
       <w:pPr>
@@ -5552,7 +5667,7 @@
           <w:b/>
         </w:rPr>
       </w:pPr>
-      <w:bookmarkStart w:id="33" w:name="_Toc505507247"/>
+      <w:bookmarkStart w:id="32" w:name="_Toc505507247"/>
       <w:r>
         <w:rPr>
           <w:rFonts w:asciiTheme="minorHAnsi" w:hAnsiTheme="minorHAnsi" w:cstheme="minorHAnsi"/>
@@ -5561,8 +5676,8 @@
         <w:lastRenderedPageBreak/>
         <w:t>3 FUNCTIONAL REQUIREMENTS</w:t>
       </w:r>
-      <w:bookmarkEnd w:id="31"/>
-      <w:bookmarkEnd w:id="33"/>
+      <w:bookmarkEnd w:id="30"/>
+      <w:bookmarkEnd w:id="32"/>
     </w:p>
     <w:p>
       <w:pPr>
@@ -5572,8 +5687,8 @@
           <w:color w:val="000000" w:themeColor="text1"/>
         </w:rPr>
       </w:pPr>
-      <w:bookmarkStart w:id="34" w:name="_Toc503816367"/>
-      <w:bookmarkStart w:id="35" w:name="_Toc505507248"/>
+      <w:bookmarkStart w:id="33" w:name="_Toc503816367"/>
+      <w:bookmarkStart w:id="34" w:name="_Toc505507248"/>
       <w:r>
         <w:rPr>
           <w:b/>
@@ -5588,8 +5703,8 @@
         </w:rPr>
         <w:t>Main Features</w:t>
       </w:r>
+      <w:bookmarkEnd w:id="33"/>
       <w:bookmarkEnd w:id="34"/>
-      <w:bookmarkEnd w:id="35"/>
     </w:p>
     <w:p>
       <w:pPr>
@@ -5764,7 +5879,7 @@
           <w:color w:val="000000" w:themeColor="text1"/>
         </w:rPr>
       </w:pPr>
-      <w:bookmarkStart w:id="36" w:name="_Toc505507249"/>
+      <w:bookmarkStart w:id="35" w:name="_Toc505507249"/>
       <w:r>
         <w:rPr>
           <w:b/>
@@ -5772,7 +5887,7 @@
         </w:rPr>
         <w:t>3.2 Use Cases</w:t>
       </w:r>
-      <w:bookmarkEnd w:id="36"/>
+      <w:bookmarkEnd w:id="35"/>
     </w:p>
     <w:p>
       <w:r>
@@ -9146,7 +9261,7 @@
           <w:color w:val="000000" w:themeColor="text1"/>
         </w:rPr>
       </w:pPr>
-      <w:bookmarkStart w:id="37" w:name="_Toc505507250"/>
+      <w:bookmarkStart w:id="36" w:name="_Toc505507250"/>
       <w:r>
         <w:rPr>
           <w:b/>
@@ -9155,7 +9270,7 @@
         <w:lastRenderedPageBreak/>
         <w:t>3.3 Use case diagrams</w:t>
       </w:r>
-      <w:bookmarkEnd w:id="37"/>
+      <w:bookmarkEnd w:id="36"/>
     </w:p>
     <w:p>
       <w:pPr>
@@ -9218,22 +9333,35 @@
           <w:highlight w:val="cyan"/>
         </w:rPr>
       </w:pPr>
-      <w:bookmarkStart w:id="38" w:name="_Toc505015934"/>
+      <w:bookmarkStart w:id="37" w:name="_Toc505015934"/>
       <w:r>
         <w:t xml:space="preserve">Figure </w:t>
       </w:r>
-      <w:fldSimple w:instr=" SEQ Figure \* ARABIC ">
-        <w:r>
-          <w:rPr>
-            <w:noProof/>
-          </w:rPr>
-          <w:t>10</w:t>
-        </w:r>
-      </w:fldSimple>
+      <w:r>
+        <w:fldChar w:fldCharType="begin"/>
+      </w:r>
+      <w:r>
+        <w:instrText xml:space="preserve"> SEQ Figure \* ARABIC </w:instrText>
+      </w:r>
+      <w:r>
+        <w:fldChar w:fldCharType="separate"/>
+      </w:r>
+      <w:r>
+        <w:rPr>
+          <w:noProof/>
+        </w:rPr>
+        <w:t>10</w:t>
+      </w:r>
+      <w:r>
+        <w:rPr>
+          <w:noProof/>
+        </w:rPr>
+        <w:fldChar w:fldCharType="end"/>
+      </w:r>
       <w:r>
         <w:t xml:space="preserve"> Use Case Diagram</w:t>
       </w:r>
-      <w:bookmarkEnd w:id="38"/>
+      <w:bookmarkEnd w:id="37"/>
     </w:p>
     <w:p>
       <w:pPr>
@@ -9261,7 +9389,7 @@
           <w:b/>
         </w:rPr>
       </w:pPr>
-      <w:bookmarkStart w:id="39" w:name="_Toc505507251"/>
+      <w:bookmarkStart w:id="38" w:name="_Toc505507251"/>
       <w:r>
         <w:rPr>
           <w:rFonts w:asciiTheme="minorHAnsi" w:hAnsiTheme="minorHAnsi" w:cstheme="minorHAnsi"/>
@@ -9270,7 +9398,7 @@
         <w:lastRenderedPageBreak/>
         <w:t>4 EXTERNAL INTERFACE REQUIREMENTS</w:t>
       </w:r>
-      <w:bookmarkEnd w:id="39"/>
+      <w:bookmarkEnd w:id="38"/>
     </w:p>
     <w:p>
       <w:pPr>
@@ -9280,7 +9408,7 @@
           <w:color w:val="000000" w:themeColor="text1"/>
         </w:rPr>
       </w:pPr>
-      <w:bookmarkStart w:id="40" w:name="_Toc505507252"/>
+      <w:bookmarkStart w:id="39" w:name="_Toc505507252"/>
       <w:r>
         <w:rPr>
           <w:b/>
@@ -9288,7 +9416,7 @@
         </w:rPr>
         <w:t>4.1 User Interfaces</w:t>
       </w:r>
-      <w:bookmarkEnd w:id="40"/>
+      <w:bookmarkEnd w:id="39"/>
     </w:p>
     <w:p>
       <w:pPr>
@@ -9335,7 +9463,7 @@
           <w:highlight w:val="cyan"/>
         </w:rPr>
       </w:pPr>
-      <w:bookmarkStart w:id="41" w:name="_Toc505507253"/>
+      <w:bookmarkStart w:id="40" w:name="_Toc505507253"/>
       <w:r>
         <w:rPr>
           <w:b/>
@@ -9343,7 +9471,7 @@
         </w:rPr>
         <w:t>4.2 Hardware Interfaces</w:t>
       </w:r>
-      <w:bookmarkEnd w:id="41"/>
+      <w:bookmarkEnd w:id="40"/>
     </w:p>
     <w:p>
       <w:r>
@@ -9441,22 +9569,35 @@
       <w:pPr>
         <w:pStyle w:val="Caption"/>
       </w:pPr>
-      <w:bookmarkStart w:id="42" w:name="_Toc505015935"/>
+      <w:bookmarkStart w:id="41" w:name="_Toc505015935"/>
       <w:r>
         <w:t xml:space="preserve">Figure </w:t>
       </w:r>
-      <w:fldSimple w:instr=" SEQ Figure \* ARABIC ">
-        <w:r>
-          <w:rPr>
-            <w:noProof/>
-          </w:rPr>
-          <w:t>11</w:t>
-        </w:r>
-      </w:fldSimple>
+      <w:r>
+        <w:fldChar w:fldCharType="begin"/>
+      </w:r>
+      <w:r>
+        <w:instrText xml:space="preserve"> SEQ Figure \* ARABIC </w:instrText>
+      </w:r>
+      <w:r>
+        <w:fldChar w:fldCharType="separate"/>
+      </w:r>
+      <w:r>
+        <w:rPr>
+          <w:noProof/>
+        </w:rPr>
+        <w:t>11</w:t>
+      </w:r>
+      <w:r>
+        <w:rPr>
+          <w:noProof/>
+        </w:rPr>
+        <w:fldChar w:fldCharType="end"/>
+      </w:r>
       <w:r>
         <w:t xml:space="preserve"> Application Topology</w:t>
       </w:r>
-      <w:bookmarkEnd w:id="42"/>
+      <w:bookmarkEnd w:id="41"/>
     </w:p>
     <w:p>
       <w:pPr>
@@ -9466,7 +9607,7 @@
           <w:color w:val="000000" w:themeColor="text1"/>
         </w:rPr>
       </w:pPr>
-      <w:bookmarkStart w:id="43" w:name="_Toc505507254"/>
+      <w:bookmarkStart w:id="42" w:name="_Toc505507254"/>
       <w:r>
         <w:rPr>
           <w:b/>
@@ -9474,7 +9615,7 @@
         </w:rPr>
         <w:t>4.3 Software Interfaces</w:t>
       </w:r>
-      <w:bookmarkEnd w:id="43"/>
+      <w:bookmarkEnd w:id="42"/>
     </w:p>
     <w:p>
       <w:pPr>
@@ -12041,7 +12182,7 @@
           <w:color w:val="000000" w:themeColor="text1"/>
         </w:rPr>
       </w:pPr>
-      <w:bookmarkStart w:id="44" w:name="_Toc505507255"/>
+      <w:bookmarkStart w:id="43" w:name="_Toc505507255"/>
       <w:r>
         <w:rPr>
           <w:b/>
@@ -12063,7 +12204,7 @@
         </w:rPr>
         <w:t>Hardware Requirements</w:t>
       </w:r>
-      <w:bookmarkEnd w:id="44"/>
+      <w:bookmarkEnd w:id="43"/>
     </w:p>
     <w:p>
       <w:pPr>
@@ -12121,9 +12262,9 @@
           <w:highlight w:val="yellow"/>
         </w:rPr>
       </w:pPr>
-      <w:bookmarkStart w:id="45" w:name="_Toc503797266"/>
-      <w:bookmarkStart w:id="46" w:name="_Toc504938946"/>
-      <w:bookmarkStart w:id="47" w:name="_Toc505507256"/>
+      <w:bookmarkStart w:id="44" w:name="_Toc503797266"/>
+      <w:bookmarkStart w:id="45" w:name="_Toc504938946"/>
+      <w:bookmarkStart w:id="46" w:name="_Toc505507256"/>
       <w:r>
         <w:rPr>
           <w:rFonts w:asciiTheme="minorHAnsi" w:hAnsiTheme="minorHAnsi" w:cstheme="minorHAnsi"/>
@@ -12132,7 +12273,7 @@
         </w:rPr>
         <w:t xml:space="preserve">5 </w:t>
       </w:r>
-      <w:bookmarkEnd w:id="45"/>
+      <w:bookmarkEnd w:id="44"/>
       <w:r>
         <w:rPr>
           <w:rFonts w:asciiTheme="minorHAnsi" w:hAnsiTheme="minorHAnsi" w:cstheme="minorHAnsi"/>
@@ -12150,8 +12291,8 @@
         </w:rPr>
         <w:t>ROADMAP</w:t>
       </w:r>
+      <w:bookmarkEnd w:id="45"/>
       <w:bookmarkEnd w:id="46"/>
-      <w:bookmarkEnd w:id="47"/>
       <w:proofErr w:type="gramEnd"/>
     </w:p>
     <w:p>
@@ -12163,9 +12304,9 @@
           <w:highlight w:val="yellow"/>
         </w:rPr>
       </w:pPr>
-      <w:bookmarkStart w:id="48" w:name="_Toc504938947"/>
-      <w:bookmarkStart w:id="49" w:name="_Toc503797267"/>
-      <w:bookmarkStart w:id="50" w:name="_Toc505507257"/>
+      <w:bookmarkStart w:id="47" w:name="_Toc504938947"/>
+      <w:bookmarkStart w:id="48" w:name="_Toc503797267"/>
+      <w:bookmarkStart w:id="49" w:name="_Toc505507257"/>
       <w:r>
         <w:rPr>
           <w:b/>
@@ -12174,9 +12315,9 @@
         </w:rPr>
         <w:t>5.1 Sprint 1</w:t>
       </w:r>
+      <w:bookmarkEnd w:id="47"/>
       <w:bookmarkEnd w:id="48"/>
       <w:bookmarkEnd w:id="49"/>
-      <w:bookmarkEnd w:id="50"/>
     </w:p>
     <w:p>
       <w:pPr>
@@ -12620,8 +12761,8 @@
           <w:highlight w:val="yellow"/>
         </w:rPr>
       </w:pPr>
-      <w:bookmarkStart w:id="51" w:name="_Toc504938948"/>
-      <w:bookmarkStart w:id="52" w:name="_Toc503797268"/>
+      <w:bookmarkStart w:id="50" w:name="_Toc504938948"/>
+      <w:bookmarkStart w:id="51" w:name="_Toc503797268"/>
     </w:p>
     <w:p>
       <w:pPr>
@@ -12632,7 +12773,7 @@
           <w:highlight w:val="yellow"/>
         </w:rPr>
       </w:pPr>
-      <w:bookmarkStart w:id="53" w:name="_Toc505507258"/>
+      <w:bookmarkStart w:id="52" w:name="_Toc505507258"/>
       <w:r>
         <w:rPr>
           <w:b/>
@@ -12641,9 +12782,9 @@
         </w:rPr>
         <w:t>5.2 Sprint 2</w:t>
       </w:r>
+      <w:bookmarkEnd w:id="50"/>
       <w:bookmarkEnd w:id="51"/>
       <w:bookmarkEnd w:id="52"/>
-      <w:bookmarkEnd w:id="53"/>
     </w:p>
     <w:p>
       <w:pPr>
@@ -12708,8 +12849,8 @@
                 <w:highlight w:val="yellow"/>
               </w:rPr>
             </w:pPr>
-            <w:bookmarkStart w:id="54" w:name="_Toc504938949"/>
-            <w:bookmarkStart w:id="55" w:name="_Toc503797269"/>
+            <w:bookmarkStart w:id="53" w:name="_Toc504938949"/>
+            <w:bookmarkStart w:id="54" w:name="_Toc503797269"/>
             <w:r>
               <w:rPr>
                 <w:b/>
@@ -13070,7 +13211,7 @@
           <w:highlight w:val="yellow"/>
         </w:rPr>
       </w:pPr>
-      <w:bookmarkStart w:id="56" w:name="_Toc505507259"/>
+      <w:bookmarkStart w:id="55" w:name="_Toc505507259"/>
       <w:r>
         <w:rPr>
           <w:b/>
@@ -13079,9 +13220,9 @@
         </w:rPr>
         <w:t>5.3 Sprint 3</w:t>
       </w:r>
+      <w:bookmarkEnd w:id="53"/>
       <w:bookmarkEnd w:id="54"/>
       <w:bookmarkEnd w:id="55"/>
-      <w:bookmarkEnd w:id="56"/>
     </w:p>
     <w:p>
       <w:pPr>
@@ -13089,8 +13230,8 @@
           <w:highlight w:val="yellow"/>
         </w:rPr>
       </w:pPr>
-      <w:bookmarkStart w:id="57" w:name="_Toc504938950"/>
-      <w:bookmarkStart w:id="58" w:name="_Toc503797270"/>
+      <w:bookmarkStart w:id="56" w:name="_Toc504938950"/>
+      <w:bookmarkStart w:id="57" w:name="_Toc503797270"/>
       <w:r>
         <w:rPr>
           <w:highlight w:val="yellow"/>
@@ -13405,11 +13546,11 @@
           <w:highlight w:val="yellow"/>
         </w:rPr>
       </w:pPr>
-      <w:bookmarkStart w:id="59" w:name="_Toc504938951"/>
-      <w:bookmarkStart w:id="60" w:name="_Toc503797271"/>
-      <w:bookmarkStart w:id="61" w:name="_Toc505507260"/>
+      <w:bookmarkStart w:id="58" w:name="_Toc504938951"/>
+      <w:bookmarkStart w:id="59" w:name="_Toc503797271"/>
+      <w:bookmarkStart w:id="60" w:name="_Toc505507260"/>
+      <w:bookmarkEnd w:id="56"/>
       <w:bookmarkEnd w:id="57"/>
-      <w:bookmarkEnd w:id="58"/>
       <w:r>
         <w:rPr>
           <w:rFonts w:asciiTheme="minorHAnsi" w:hAnsiTheme="minorHAnsi" w:cstheme="minorHAnsi"/>
@@ -13427,9 +13568,9 @@
         </w:rPr>
         <w:t>LIST</w:t>
       </w:r>
+      <w:bookmarkEnd w:id="58"/>
       <w:bookmarkEnd w:id="59"/>
       <w:bookmarkEnd w:id="60"/>
-      <w:bookmarkEnd w:id="61"/>
       <w:proofErr w:type="gramEnd"/>
     </w:p>
     <w:p>
@@ -13441,9 +13582,9 @@
           <w:highlight w:val="yellow"/>
         </w:rPr>
       </w:pPr>
-      <w:bookmarkStart w:id="62" w:name="_Toc504938952"/>
-      <w:bookmarkStart w:id="63" w:name="_Toc503797272"/>
-      <w:bookmarkStart w:id="64" w:name="_Toc505507261"/>
+      <w:bookmarkStart w:id="61" w:name="_Toc504938952"/>
+      <w:bookmarkStart w:id="62" w:name="_Toc503797272"/>
+      <w:bookmarkStart w:id="63" w:name="_Toc505507261"/>
       <w:r>
         <w:rPr>
           <w:b/>
@@ -13452,9 +13593,9 @@
         </w:rPr>
         <w:t>6.1 A Features (Must Have)</w:t>
       </w:r>
+      <w:bookmarkEnd w:id="61"/>
       <w:bookmarkEnd w:id="62"/>
       <w:bookmarkEnd w:id="63"/>
-      <w:bookmarkEnd w:id="64"/>
     </w:p>
     <w:p>
       <w:pPr>
@@ -13477,7 +13618,7 @@
         </w:numPr>
       </w:pPr>
       <w:r>
-        <w:t>LOGIN</w:t>
+        <w:t>Login</w:t>
       </w:r>
     </w:p>
     <w:p>
@@ -13489,7 +13630,13 @@
         </w:numPr>
       </w:pPr>
       <w:r>
-        <w:t>SPRINT VIEW</w:t>
+        <w:t>Sprint</w:t>
+      </w:r>
+      <w:r>
+        <w:t xml:space="preserve"> </w:t>
+      </w:r>
+      <w:r>
+        <w:t>view</w:t>
       </w:r>
     </w:p>
     <w:p>
@@ -13501,7 +13648,7 @@
         </w:numPr>
       </w:pPr>
       <w:r>
-        <w:t>BACKLOG VIEW</w:t>
+        <w:t>Backlog view</w:t>
       </w:r>
     </w:p>
     <w:p>
@@ -13516,8 +13663,10 @@
         </w:rPr>
       </w:pPr>
       <w:r>
-        <w:t>USER MANAGEMENT</w:t>
-      </w:r>
+        <w:t>User management</w:t>
+      </w:r>
+      <w:bookmarkStart w:id="64" w:name="_GoBack"/>
+      <w:bookmarkEnd w:id="64"/>
     </w:p>
     <w:p>
       <w:pPr>
@@ -13558,9 +13707,9 @@
           <w:szCs w:val="22"/>
         </w:rPr>
       </w:pPr>
-      <w:bookmarkStart w:id="68" w:name="_Toc504938954"/>
-      <w:bookmarkStart w:id="69" w:name="_Toc503797274"/>
-      <w:bookmarkStart w:id="70" w:name="_Toc505507263"/>
+      <w:bookmarkStart w:id="68" w:name="_Toc505507263"/>
+      <w:bookmarkStart w:id="69" w:name="_Toc504938954"/>
+      <w:bookmarkStart w:id="70" w:name="_Toc503797274"/>
       <w:r>
         <w:rPr>
           <w:rFonts w:asciiTheme="minorHAnsi" w:eastAsiaTheme="minorHAnsi" w:hAnsiTheme="minorHAnsi" w:cstheme="minorBidi"/>
@@ -13570,7 +13719,7 @@
         </w:rPr>
         <w:t>Multiple Projects</w:t>
       </w:r>
-      <w:bookmarkEnd w:id="70"/>
+      <w:bookmarkEnd w:id="68"/>
     </w:p>
     <w:p>
       <w:pPr>
@@ -13629,8 +13778,8 @@
         </w:rPr>
         <w:t>6.3 C Features (Nice to Have)</w:t>
       </w:r>
-      <w:bookmarkEnd w:id="68"/>
       <w:bookmarkEnd w:id="69"/>
+      <w:bookmarkEnd w:id="70"/>
       <w:bookmarkEnd w:id="72"/>
     </w:p>
     <w:p>
@@ -14040,7 +14189,7 @@
           <w:rPr>
             <w:noProof/>
           </w:rPr>
-          <w:t>1</w:t>
+          <w:t>21</w:t>
         </w:r>
         <w:r>
           <w:rPr>
@@ -17663,7 +17812,7 @@
 </file>
 
 <file path=customXml/itemProps1.xml><?xml version="1.0" encoding="utf-8"?>
-<ds:datastoreItem xmlns:ds="http://schemas.openxmlformats.org/officeDocument/2006/customXml" ds:itemID="{1D639899-71E9-40ED-8AB7-7F8B97BDF041}">
+<ds:datastoreItem xmlns:ds="http://schemas.openxmlformats.org/officeDocument/2006/customXml" ds:itemID="{A58B2401-3A18-4563-8C14-3533635A1B1B}">
   <ds:schemaRefs>
     <ds:schemaRef ds:uri="http://schemas.openxmlformats.org/officeDocument/2006/bibliography"/>
   </ds:schemaRefs>

</xml_diff>